<commit_message>
fet: clean request body
</commit_message>
<xml_diff>
--- a/server/templates/autorizathion.docx
+++ b/server/templates/autorizathion.docx
@@ -132,17 +132,6 @@
           <w:szCs w:val="26"/>
           <w:lang w:val="es-ES"/>
         </w:rPr>
-        <w:t>father_</w:t>
-      </w:r>
-      <w:r>
-        <w:rPr>
-          <w:rFonts w:ascii="Bookman Old Style" w:hAnsi="Bookman Old Style"/>
-          <w:b/>
-          <w:bCs/>
-          <w:sz w:val="26"/>
-          <w:szCs w:val="26"/>
-          <w:lang w:val="es-ES"/>
-        </w:rPr>
         <w:t>name</w:t>
       </w:r>
       <w:proofErr w:type="spellEnd"/>
@@ -157,11 +146,19 @@
         </w:rPr>
         <w:t>}</w:t>
       </w:r>
-      <w:r>
-        <w:rPr>
-          <w:rFonts w:ascii="Bookman Old Style" w:hAnsi="Bookman Old Style"/>
-          <w:b/>
-          <w:bCs/>
+      <w:bookmarkEnd w:id="0"/>
+      <w:r>
+        <w:rPr>
+          <w:rFonts w:ascii="Bookman Old Style" w:hAnsi="Bookman Old Style"/>
+          <w:sz w:val="26"/>
+          <w:szCs w:val="26"/>
+          <w:lang w:val="es-ES"/>
+        </w:rPr>
+        <w:t>,</w:t>
+      </w:r>
+      <w:r>
+        <w:rPr>
+          <w:rFonts w:ascii="Bookman Old Style" w:hAnsi="Bookman Old Style"/>
           <w:sz w:val="26"/>
           <w:szCs w:val="26"/>
           <w:lang w:val="es-ES"/>
@@ -175,44 +172,28 @@
           <w:szCs w:val="26"/>
           <w:lang w:val="es-ES"/>
         </w:rPr>
-        <w:t>{and}</w:t>
-      </w:r>
-      <w:r>
-        <w:rPr>
-          <w:rFonts w:ascii="Bookman Old Style" w:hAnsi="Bookman Old Style"/>
-          <w:b/>
-          <w:bCs/>
-          <w:sz w:val="26"/>
-          <w:szCs w:val="26"/>
-          <w:lang w:val="es-ES"/>
-        </w:rPr>
-        <w:t xml:space="preserve"> {</w:t>
+        <w:t>{</w:t>
       </w:r>
       <w:proofErr w:type="spellStart"/>
       <w:r>
         <w:rPr>
           <w:rFonts w:ascii="Bookman Old Style" w:hAnsi="Bookman Old Style"/>
-          <w:b/>
-          <w:bCs/>
-          <w:sz w:val="26"/>
-          <w:szCs w:val="26"/>
-          <w:lang w:val="es-ES"/>
-        </w:rPr>
-        <w:t>mother_name</w:t>
+          <w:sz w:val="26"/>
+          <w:szCs w:val="26"/>
+          <w:lang w:val="es-ES"/>
+        </w:rPr>
+        <w:t>age_pronoun</w:t>
       </w:r>
       <w:proofErr w:type="spellEnd"/>
       <w:r>
         <w:rPr>
           <w:rFonts w:ascii="Bookman Old Style" w:hAnsi="Bookman Old Style"/>
-          <w:b/>
-          <w:bCs/>
           <w:sz w:val="26"/>
           <w:szCs w:val="26"/>
           <w:lang w:val="es-ES"/>
         </w:rPr>
         <w:t>}</w:t>
       </w:r>
-      <w:bookmarkEnd w:id="0"/>
       <w:r>
         <w:rPr>
           <w:rFonts w:ascii="Bookman Old Style" w:hAnsi="Bookman Old Style"/>
@@ -248,7 +229,7 @@
           <w:szCs w:val="26"/>
           <w:lang w:val="es-ES"/>
         </w:rPr>
-        <w:t>age_pronoun</w:t>
+        <w:t>marital_status</w:t>
       </w:r>
       <w:proofErr w:type="spellEnd"/>
       <w:r>
@@ -259,71 +240,6 @@
           <w:lang w:val="es-ES"/>
         </w:rPr>
         <w:t>}</w:t>
-      </w:r>
-      <w:r>
-        <w:rPr>
-          <w:rFonts w:ascii="Bookman Old Style" w:hAnsi="Bookman Old Style"/>
-          <w:sz w:val="26"/>
-          <w:szCs w:val="26"/>
-          <w:lang w:val="es-ES"/>
-        </w:rPr>
-        <w:t>,</w:t>
-      </w:r>
-      <w:r>
-        <w:rPr>
-          <w:rFonts w:ascii="Bookman Old Style" w:hAnsi="Bookman Old Style"/>
-          <w:sz w:val="26"/>
-          <w:szCs w:val="26"/>
-          <w:lang w:val="es-ES"/>
-        </w:rPr>
-        <w:t xml:space="preserve"> </w:t>
-      </w:r>
-      <w:r>
-        <w:rPr>
-          <w:rFonts w:ascii="Bookman Old Style" w:hAnsi="Bookman Old Style"/>
-          <w:sz w:val="26"/>
-          <w:szCs w:val="26"/>
-          <w:lang w:val="es-ES"/>
-        </w:rPr>
-        <w:t>{</w:t>
-      </w:r>
-      <w:proofErr w:type="spellStart"/>
-      <w:r>
-        <w:rPr>
-          <w:rFonts w:ascii="Bookman Old Style" w:hAnsi="Bookman Old Style"/>
-          <w:sz w:val="26"/>
-          <w:szCs w:val="26"/>
-          <w:lang w:val="es-ES"/>
-        </w:rPr>
-        <w:t>marital_status</w:t>
-      </w:r>
-      <w:proofErr w:type="spellEnd"/>
-      <w:r>
-        <w:rPr>
-          <w:rFonts w:ascii="Bookman Old Style" w:hAnsi="Bookman Old Style"/>
-          <w:sz w:val="26"/>
-          <w:szCs w:val="26"/>
-          <w:lang w:val="es-ES"/>
-        </w:rPr>
-        <w:t>}</w:t>
-      </w:r>
-      <w:r>
-        <w:rPr>
-          <w:rFonts w:ascii="Bookman Old Style" w:hAnsi="Bookman Old Style"/>
-          <w:sz w:val="26"/>
-          <w:szCs w:val="26"/>
-          <w:lang w:val="es-ES"/>
-        </w:rPr>
-        <w:t>,</w:t>
-      </w:r>
-      <w:r>
-        <w:rPr>
-          <w:rFonts w:ascii="Bookman Old Style" w:hAnsi="Bookman Old Style"/>
-          <w:sz w:val="26"/>
-          <w:szCs w:val="26"/>
-          <w:lang w:val="es-ES"/>
-        </w:rPr>
-        <w:t xml:space="preserve"> </w:t>
       </w:r>
       <w:bookmarkStart w:id="1" w:name="profesion"/>
       <w:bookmarkEnd w:id="1"/>
@@ -334,6 +250,24 @@
           <w:szCs w:val="26"/>
           <w:lang w:val="es-ES"/>
         </w:rPr>
+        <w:t>,</w:t>
+      </w:r>
+      <w:r>
+        <w:rPr>
+          <w:rFonts w:ascii="Bookman Old Style" w:hAnsi="Bookman Old Style"/>
+          <w:sz w:val="26"/>
+          <w:szCs w:val="26"/>
+          <w:lang w:val="es-ES"/>
+        </w:rPr>
+        <w:t xml:space="preserve"> </w:t>
+      </w:r>
+      <w:r>
+        <w:rPr>
+          <w:rFonts w:ascii="Bookman Old Style" w:hAnsi="Bookman Old Style"/>
+          <w:sz w:val="26"/>
+          <w:szCs w:val="26"/>
+          <w:lang w:val="es-ES"/>
+        </w:rPr>
         <w:t>{</w:t>
       </w:r>
       <w:proofErr w:type="spellStart"/>
@@ -385,29 +319,128 @@
         </w:rPr>
         <w:t>{</w:t>
       </w:r>
+      <w:r>
+        <w:rPr>
+          <w:rFonts w:ascii="Bookman Old Style" w:hAnsi="Bookman Old Style"/>
+          <w:sz w:val="26"/>
+          <w:szCs w:val="26"/>
+          <w:lang w:val="es-ES"/>
+        </w:rPr>
+        <w:t>address</w:t>
+      </w:r>
+      <w:r>
+        <w:rPr>
+          <w:rFonts w:ascii="Bookman Old Style" w:hAnsi="Bookman Old Style"/>
+          <w:sz w:val="26"/>
+          <w:szCs w:val="26"/>
+          <w:lang w:val="es-ES"/>
+        </w:rPr>
+        <w:t>}</w:t>
+      </w:r>
+      <w:r>
+        <w:rPr>
+          <w:rFonts w:ascii="Bookman Old Style" w:hAnsi="Bookman Old Style"/>
+          <w:sz w:val="26"/>
+          <w:szCs w:val="26"/>
+          <w:lang w:val="es-ES"/>
+        </w:rPr>
+        <w:t>{and}</w:t>
+      </w:r>
+      <w:r>
+        <w:rPr>
+          <w:rFonts w:ascii="Bookman Old Style" w:hAnsi="Bookman Old Style"/>
+          <w:b/>
+          <w:bCs/>
+          <w:sz w:val="26"/>
+          <w:szCs w:val="26"/>
+          <w:lang w:val="es-ES"/>
+        </w:rPr>
+        <w:t>{</w:t>
+      </w:r>
+      <w:r>
+        <w:rPr>
+          <w:rFonts w:ascii="Bookman Old Style" w:hAnsi="Bookman Old Style"/>
+          <w:b/>
+          <w:bCs/>
+          <w:sz w:val="26"/>
+          <w:szCs w:val="26"/>
+          <w:lang w:val="es-ES"/>
+        </w:rPr>
+        <w:t>name1</w:t>
+      </w:r>
+      <w:r>
+        <w:rPr>
+          <w:rFonts w:ascii="Bookman Old Style" w:hAnsi="Bookman Old Style"/>
+          <w:b/>
+          <w:bCs/>
+          <w:sz w:val="26"/>
+          <w:szCs w:val="26"/>
+          <w:lang w:val="es-ES"/>
+        </w:rPr>
+        <w:t>}</w:t>
+      </w:r>
+      <w:r>
+        <w:rPr>
+          <w:rFonts w:ascii="Bookman Old Style" w:hAnsi="Bookman Old Style"/>
+          <w:sz w:val="26"/>
+          <w:szCs w:val="26"/>
+          <w:lang w:val="es-ES"/>
+        </w:rPr>
+        <w:t>{age_pronoun}{marital_status}{nationality}{address}</w:t>
+      </w:r>
+      <w:r>
+        <w:rPr>
+          <w:rFonts w:ascii="Bookman Old Style" w:hAnsi="Bookman Old Style"/>
+          <w:sz w:val="26"/>
+          <w:szCs w:val="26"/>
+          <w:lang w:val="es-ES"/>
+        </w:rPr>
+        <w:t>,</w:t>
+      </w:r>
+      <w:r>
+        <w:rPr>
+          <w:rFonts w:ascii="Bookman Old Style" w:hAnsi="Bookman Old Style"/>
+          <w:sz w:val="26"/>
+          <w:szCs w:val="26"/>
+          <w:lang w:val="es-ES"/>
+        </w:rPr>
+        <w:t xml:space="preserve"> </w:t>
+      </w:r>
+      <w:r>
+        <w:rPr>
+          <w:rFonts w:ascii="Bookman Old Style" w:hAnsi="Bookman Old Style"/>
+          <w:sz w:val="26"/>
+          <w:szCs w:val="26"/>
+          <w:lang w:val="es-ES"/>
+        </w:rPr>
+        <w:t xml:space="preserve">por medio de la Presente </w:t>
+      </w:r>
+      <w:r>
+        <w:rPr>
+          <w:rFonts w:ascii="Bookman Old Style" w:hAnsi="Bookman Old Style"/>
+          <w:b/>
+          <w:sz w:val="26"/>
+          <w:szCs w:val="26"/>
+          <w:lang w:val="es-ES"/>
+        </w:rPr>
+        <w:t>{</w:t>
+      </w:r>
       <w:proofErr w:type="spellStart"/>
       <w:r>
         <w:rPr>
           <w:rFonts w:ascii="Bookman Old Style" w:hAnsi="Bookman Old Style"/>
-          <w:sz w:val="26"/>
-          <w:szCs w:val="26"/>
-          <w:lang w:val="es-ES"/>
-        </w:rPr>
-        <w:t>father_</w:t>
-      </w:r>
-      <w:r>
-        <w:rPr>
-          <w:rFonts w:ascii="Bookman Old Style" w:hAnsi="Bookman Old Style"/>
-          <w:sz w:val="26"/>
-          <w:szCs w:val="26"/>
-          <w:lang w:val="es-ES"/>
-        </w:rPr>
-        <w:t>address</w:t>
+          <w:b/>
+          <w:sz w:val="26"/>
+          <w:szCs w:val="26"/>
+          <w:lang w:val="es-ES"/>
+        </w:rPr>
+        <w:t>authorization</w:t>
       </w:r>
       <w:proofErr w:type="spellEnd"/>
       <w:r>
         <w:rPr>
           <w:rFonts w:ascii="Bookman Old Style" w:hAnsi="Bookman Old Style"/>
+          <w:b/>
           <w:sz w:val="26"/>
           <w:szCs w:val="26"/>
           <w:lang w:val="es-ES"/>
@@ -417,11 +450,40 @@
       <w:r>
         <w:rPr>
           <w:rFonts w:ascii="Bookman Old Style" w:hAnsi="Bookman Old Style"/>
-          <w:sz w:val="26"/>
-          <w:szCs w:val="26"/>
-          <w:lang w:val="es-ES"/>
-        </w:rPr>
-        <w:t xml:space="preserve"> {and} {</w:t>
+          <w:b/>
+          <w:sz w:val="26"/>
+          <w:szCs w:val="26"/>
+          <w:lang w:val="es-ES"/>
+        </w:rPr>
+        <w:t>,</w:t>
+      </w:r>
+      <w:r>
+        <w:rPr>
+          <w:rFonts w:ascii="Bookman Old Style" w:hAnsi="Bookman Old Style"/>
+          <w:b/>
+          <w:sz w:val="26"/>
+          <w:szCs w:val="26"/>
+          <w:lang w:val="es-ES"/>
+        </w:rPr>
+        <w:t xml:space="preserve"> </w:t>
+      </w:r>
+      <w:r>
+        <w:rPr>
+          <w:rFonts w:ascii="Bookman Old Style" w:hAnsi="Bookman Old Style"/>
+          <w:sz w:val="26"/>
+          <w:szCs w:val="26"/>
+          <w:lang w:val="es-ES"/>
+        </w:rPr>
+        <w:t>a</w:t>
+      </w:r>
+      <w:r>
+        <w:rPr>
+          <w:rFonts w:ascii="Bookman Old Style" w:hAnsi="Bookman Old Style"/>
+          <w:sz w:val="26"/>
+          <w:szCs w:val="26"/>
+          <w:lang w:val="es-ES"/>
+        </w:rPr>
+        <w:t xml:space="preserve"> {</w:t>
       </w:r>
       <w:proofErr w:type="spellStart"/>
       <w:r>
@@ -431,7 +493,7 @@
           <w:szCs w:val="26"/>
           <w:lang w:val="es-ES"/>
         </w:rPr>
-        <w:t>mother_address</w:t>
+        <w:t>son_pronoun</w:t>
       </w:r>
       <w:proofErr w:type="spellEnd"/>
       <w:r>
@@ -450,11 +512,78 @@
           <w:szCs w:val="26"/>
           <w:lang w:val="es-ES"/>
         </w:rPr>
+        <w:t xml:space="preserve"> </w:t>
+      </w:r>
+      <w:r>
+        <w:rPr>
+          <w:rFonts w:ascii="Bookman Old Style" w:hAnsi="Bookman Old Style"/>
+          <w:b/>
+          <w:bCs/>
+          <w:sz w:val="26"/>
+          <w:szCs w:val="26"/>
+          <w:lang w:val="es-ES"/>
+        </w:rPr>
+        <w:t>{</w:t>
+      </w:r>
+      <w:proofErr w:type="spellStart"/>
+      <w:r>
+        <w:rPr>
+          <w:rFonts w:ascii="Bookman Old Style" w:hAnsi="Bookman Old Style"/>
+          <w:b/>
+          <w:bCs/>
+          <w:sz w:val="26"/>
+          <w:szCs w:val="26"/>
+          <w:lang w:val="es-ES"/>
+        </w:rPr>
+        <w:t>son_name</w:t>
+      </w:r>
+      <w:proofErr w:type="spellEnd"/>
+      <w:r>
+        <w:rPr>
+          <w:rFonts w:ascii="Bookman Old Style" w:hAnsi="Bookman Old Style"/>
+          <w:b/>
+          <w:bCs/>
+          <w:sz w:val="26"/>
+          <w:szCs w:val="26"/>
+          <w:lang w:val="es-ES"/>
+        </w:rPr>
+        <w:t>}</w:t>
+      </w:r>
+      <w:r>
+        <w:rPr>
+          <w:rFonts w:ascii="Bookman Old Style" w:hAnsi="Bookman Old Style"/>
+          <w:sz w:val="26"/>
+          <w:szCs w:val="26"/>
+          <w:lang w:val="es-ES"/>
+        </w:rPr>
+        <w:t>{and}</w:t>
+      </w:r>
+      <w:r>
+        <w:rPr>
+          <w:rFonts w:ascii="Bookman Old Style" w:hAnsi="Bookman Old Style"/>
+          <w:b/>
+          <w:bCs/>
+          <w:sz w:val="26"/>
+          <w:szCs w:val="26"/>
+          <w:lang w:val="es-ES"/>
+        </w:rPr>
+        <w:t>{son_name1}</w:t>
+      </w:r>
+      <w:r>
+        <w:rPr>
+          <w:rFonts w:ascii="Bookman Old Style" w:hAnsi="Bookman Old Style"/>
+          <w:b/>
+          <w:bCs/>
+          <w:sz w:val="26"/>
+          <w:szCs w:val="26"/>
+          <w:lang w:val="es-ES"/>
+        </w:rPr>
         <w:t>,</w:t>
       </w:r>
       <w:r>
         <w:rPr>
           <w:rFonts w:ascii="Bookman Old Style" w:hAnsi="Bookman Old Style"/>
+          <w:b/>
           <w:sz w:val="26"/>
           <w:szCs w:val="26"/>
           <w:lang w:val="es-ES"/>
@@ -468,12 +597,13 @@
           <w:szCs w:val="26"/>
           <w:lang w:val="es-ES"/>
         </w:rPr>
-        <w:t xml:space="preserve">por medio de la Presente </w:t>
-      </w:r>
-      <w:r>
-        <w:rPr>
-          <w:rFonts w:ascii="Bookman Old Style" w:hAnsi="Bookman Old Style"/>
-          <w:b/>
+        <w:t xml:space="preserve">con </w:t>
+      </w:r>
+      <w:r>
+        <w:rPr>
+          <w:rFonts w:ascii="Bookman Old Style" w:hAnsi="Bookman Old Style"/>
+          <w:b/>
+          <w:bCs/>
           <w:sz w:val="26"/>
           <w:szCs w:val="26"/>
           <w:lang w:val="es-ES"/>
@@ -485,17 +615,19 @@
         <w:rPr>
           <w:rFonts w:ascii="Bookman Old Style" w:hAnsi="Bookman Old Style"/>
           <w:b/>
-          <w:sz w:val="26"/>
-          <w:szCs w:val="26"/>
-          <w:lang w:val="es-ES"/>
-        </w:rPr>
-        <w:t>authorization</w:t>
+          <w:bCs/>
+          <w:sz w:val="26"/>
+          <w:szCs w:val="26"/>
+          <w:lang w:val="es-ES"/>
+        </w:rPr>
+        <w:t>document_type</w:t>
       </w:r>
       <w:proofErr w:type="spellEnd"/>
       <w:r>
         <w:rPr>
           <w:rFonts w:ascii="Bookman Old Style" w:hAnsi="Bookman Old Style"/>
           <w:b/>
+          <w:bCs/>
           <w:sz w:val="26"/>
           <w:szCs w:val="26"/>
           <w:lang w:val="es-ES"/>
@@ -505,7 +637,128 @@
       <w:r>
         <w:rPr>
           <w:rFonts w:ascii="Bookman Old Style" w:hAnsi="Bookman Old Style"/>
-          <w:b/>
+          <w:sz w:val="26"/>
+          <w:szCs w:val="26"/>
+          <w:lang w:val="es-ES"/>
+        </w:rPr>
+        <w:t xml:space="preserve"> </w:t>
+      </w:r>
+      <w:r>
+        <w:rPr>
+          <w:rFonts w:ascii="Bookman Old Style" w:hAnsi="Bookman Old Style"/>
+          <w:b/>
+          <w:sz w:val="26"/>
+          <w:szCs w:val="26"/>
+          <w:lang w:val="es-ES"/>
+        </w:rPr>
+        <w:t>{</w:t>
+      </w:r>
+      <w:proofErr w:type="spellStart"/>
+      <w:r>
+        <w:rPr>
+          <w:rFonts w:ascii="Bookman Old Style" w:hAnsi="Bookman Old Style"/>
+          <w:b/>
+          <w:sz w:val="26"/>
+          <w:szCs w:val="26"/>
+          <w:lang w:val="es-ES"/>
+        </w:rPr>
+        <w:t>document</w:t>
+      </w:r>
+      <w:r>
+        <w:rPr>
+          <w:rFonts w:ascii="Bookman Old Style" w:hAnsi="Bookman Old Style"/>
+          <w:b/>
+          <w:sz w:val="26"/>
+          <w:szCs w:val="26"/>
+          <w:lang w:val="es-ES"/>
+        </w:rPr>
+        <w:t>_</w:t>
+      </w:r>
+      <w:r>
+        <w:rPr>
+          <w:rFonts w:ascii="Bookman Old Style" w:hAnsi="Bookman Old Style"/>
+          <w:b/>
+          <w:sz w:val="26"/>
+          <w:szCs w:val="26"/>
+          <w:lang w:val="es-ES"/>
+        </w:rPr>
+        <w:t>number</w:t>
+      </w:r>
+      <w:proofErr w:type="spellEnd"/>
+      <w:r>
+        <w:rPr>
+          <w:rFonts w:ascii="Bookman Old Style" w:hAnsi="Bookman Old Style"/>
+          <w:b/>
+          <w:sz w:val="26"/>
+          <w:szCs w:val="26"/>
+          <w:lang w:val="es-ES"/>
+        </w:rPr>
+        <w:t>}</w:t>
+      </w:r>
+      <w:r>
+        <w:rPr>
+          <w:rFonts w:ascii="Bookman Old Style" w:hAnsi="Bookman Old Style"/>
+          <w:bCs/>
+          <w:sz w:val="26"/>
+          <w:szCs w:val="26"/>
+          <w:lang w:val="es-ES"/>
+        </w:rPr>
+        <w:t>{and}</w:t>
+      </w:r>
+      <w:r>
+        <w:rPr>
+          <w:rFonts w:ascii="Bookman Old Style" w:hAnsi="Bookman Old Style"/>
+          <w:b/>
+          <w:sz w:val="26"/>
+          <w:szCs w:val="26"/>
+          <w:lang w:val="es-ES"/>
+        </w:rPr>
+        <w:t>{document_type</w:t>
+      </w:r>
+      <w:r>
+        <w:rPr>
+          <w:rFonts w:ascii="Bookman Old Style" w:hAnsi="Bookman Old Style"/>
+          <w:b/>
+          <w:sz w:val="26"/>
+          <w:szCs w:val="26"/>
+          <w:lang w:val="es-ES"/>
+        </w:rPr>
+        <w:t>1</w:t>
+      </w:r>
+      <w:r>
+        <w:rPr>
+          <w:rFonts w:ascii="Bookman Old Style" w:hAnsi="Bookman Old Style"/>
+          <w:b/>
+          <w:sz w:val="26"/>
+          <w:szCs w:val="26"/>
+          <w:lang w:val="es-ES"/>
+        </w:rPr>
+        <w:t>}{document_number</w:t>
+      </w:r>
+      <w:r>
+        <w:rPr>
+          <w:rFonts w:ascii="Bookman Old Style" w:hAnsi="Bookman Old Style"/>
+          <w:b/>
+          <w:sz w:val="26"/>
+          <w:szCs w:val="26"/>
+          <w:lang w:val="es-ES"/>
+        </w:rPr>
+        <w:t>1</w:t>
+      </w:r>
+      <w:r>
+        <w:rPr>
+          <w:rFonts w:ascii="Bookman Old Style" w:hAnsi="Bookman Old Style"/>
+          <w:b/>
+          <w:sz w:val="26"/>
+          <w:szCs w:val="26"/>
+          <w:lang w:val="es-ES"/>
+        </w:rPr>
+        <w:t>}</w:t>
+      </w:r>
+      <w:r>
+        <w:rPr>
+          <w:rFonts w:ascii="Bookman Old Style" w:hAnsi="Bookman Old Style"/>
+          <w:bCs/>
           <w:sz w:val="26"/>
           <w:szCs w:val="26"/>
           <w:lang w:val="es-ES"/>
@@ -529,6 +782,116 @@
           <w:szCs w:val="26"/>
           <w:lang w:val="es-ES"/>
         </w:rPr>
+        <w:t xml:space="preserve">para que </w:t>
+      </w:r>
+      <w:r>
+        <w:rPr>
+          <w:rFonts w:ascii="Bookman Old Style" w:hAnsi="Bookman Old Style"/>
+          <w:sz w:val="26"/>
+          <w:szCs w:val="26"/>
+          <w:lang w:val="es-ES"/>
+        </w:rPr>
+        <w:t>{</w:t>
+      </w:r>
+      <w:r>
+        <w:rPr>
+          <w:rFonts w:ascii="Bookman Old Style" w:hAnsi="Bookman Old Style"/>
+          <w:sz w:val="26"/>
+          <w:szCs w:val="26"/>
+          <w:lang w:val="es-ES"/>
+        </w:rPr>
+        <w:t>can</w:t>
+      </w:r>
+      <w:r>
+        <w:rPr>
+          <w:rFonts w:ascii="Bookman Old Style" w:hAnsi="Bookman Old Style"/>
+          <w:sz w:val="26"/>
+          <w:szCs w:val="26"/>
+          <w:lang w:val="es-ES"/>
+        </w:rPr>
+        <w:t>}</w:t>
+      </w:r>
+      <w:r>
+        <w:rPr>
+          <w:rFonts w:ascii="Bookman Old Style" w:hAnsi="Bookman Old Style"/>
+          <w:sz w:val="26"/>
+          <w:szCs w:val="26"/>
+          <w:lang w:val="es-ES"/>
+        </w:rPr>
+        <w:t xml:space="preserve"> </w:t>
+      </w:r>
+      <w:r>
+        <w:rPr>
+          <w:rFonts w:ascii="Bookman Old Style" w:hAnsi="Bookman Old Style"/>
+          <w:sz w:val="26"/>
+          <w:szCs w:val="26"/>
+          <w:lang w:val="es-ES"/>
+        </w:rPr>
+        <w:t xml:space="preserve">salir del </w:t>
+      </w:r>
+      <w:r>
+        <w:rPr>
+          <w:rFonts w:ascii="Bookman Old Style" w:hAnsi="Bookman Old Style"/>
+          <w:sz w:val="26"/>
+          <w:szCs w:val="26"/>
+          <w:lang w:val="es-ES"/>
+        </w:rPr>
+        <w:t>país</w:t>
+      </w:r>
+      <w:r>
+        <w:rPr>
+          <w:rFonts w:ascii="Bookman Old Style" w:hAnsi="Bookman Old Style"/>
+          <w:sz w:val="26"/>
+          <w:szCs w:val="26"/>
+          <w:lang w:val="es-ES"/>
+        </w:rPr>
+        <w:t xml:space="preserve"> y </w:t>
+      </w:r>
+      <w:r>
+        <w:rPr>
+          <w:rFonts w:ascii="Bookman Old Style" w:hAnsi="Bookman Old Style"/>
+          <w:sz w:val="26"/>
+          <w:szCs w:val="26"/>
+          <w:lang w:val="es-ES"/>
+        </w:rPr>
+        <w:t>{</w:t>
+      </w:r>
+      <w:proofErr w:type="spellStart"/>
+      <w:r>
+        <w:rPr>
+          <w:rFonts w:ascii="Bookman Old Style" w:hAnsi="Bookman Old Style"/>
+          <w:sz w:val="26"/>
+          <w:szCs w:val="26"/>
+          <w:lang w:val="es-ES"/>
+        </w:rPr>
+        <w:t>travel_pronoun</w:t>
+      </w:r>
+      <w:proofErr w:type="spellEnd"/>
+      <w:r>
+        <w:rPr>
+          <w:rFonts w:ascii="Bookman Old Style" w:hAnsi="Bookman Old Style"/>
+          <w:sz w:val="26"/>
+          <w:szCs w:val="26"/>
+          <w:lang w:val="es-ES"/>
+        </w:rPr>
+        <w:t>}</w:t>
+      </w:r>
+      <w:r>
+        <w:rPr>
+          <w:rFonts w:ascii="Bookman Old Style" w:hAnsi="Bookman Old Style"/>
+          <w:sz w:val="26"/>
+          <w:szCs w:val="26"/>
+          <w:lang w:val="es-ES"/>
+        </w:rPr>
+        <w:t xml:space="preserve"> </w:t>
+      </w:r>
+      <w:r>
+        <w:rPr>
+          <w:rFonts w:ascii="Bookman Old Style" w:hAnsi="Bookman Old Style"/>
+          <w:sz w:val="26"/>
+          <w:szCs w:val="26"/>
+          <w:lang w:val="es-ES"/>
+        </w:rPr>
         <w:t>a</w:t>
       </w:r>
       <w:r>
@@ -538,22 +901,37 @@
           <w:szCs w:val="26"/>
           <w:lang w:val="es-ES"/>
         </w:rPr>
-        <w:t xml:space="preserve"> {</w:t>
+        <w:t xml:space="preserve"> </w:t>
+      </w:r>
+      <w:r>
+        <w:rPr>
+          <w:rFonts w:ascii="Bookman Old Style" w:hAnsi="Bookman Old Style"/>
+          <w:b/>
+          <w:bCs/>
+          <w:sz w:val="26"/>
+          <w:szCs w:val="26"/>
+          <w:lang w:val="es-ES"/>
+        </w:rPr>
+        <w:t>{</w:t>
       </w:r>
       <w:proofErr w:type="spellStart"/>
       <w:r>
         <w:rPr>
           <w:rFonts w:ascii="Bookman Old Style" w:hAnsi="Bookman Old Style"/>
-          <w:sz w:val="26"/>
-          <w:szCs w:val="26"/>
-          <w:lang w:val="es-ES"/>
-        </w:rPr>
-        <w:t>my</w:t>
+          <w:b/>
+          <w:bCs/>
+          <w:sz w:val="26"/>
+          <w:szCs w:val="26"/>
+          <w:lang w:val="es-ES"/>
+        </w:rPr>
+        <w:t>destination</w:t>
       </w:r>
       <w:proofErr w:type="spellEnd"/>
       <w:r>
         <w:rPr>
           <w:rFonts w:ascii="Bookman Old Style" w:hAnsi="Bookman Old Style"/>
+          <w:b/>
+          <w:bCs/>
           <w:sz w:val="26"/>
           <w:szCs w:val="26"/>
           <w:lang w:val="es-ES"/>
@@ -567,13 +945,29 @@
           <w:szCs w:val="26"/>
           <w:lang w:val="es-ES"/>
         </w:rPr>
+        <w:t>.-</w:t>
+      </w:r>
+      <w:r>
+        <w:rPr>
+          <w:rFonts w:ascii="Bookman Old Style" w:hAnsi="Bookman Old Style"/>
+          <w:sz w:val="26"/>
+          <w:szCs w:val="26"/>
+          <w:lang w:val="es-ES"/>
+        </w:rPr>
         <w:t xml:space="preserve"> </w:t>
       </w:r>
       <w:r>
         <w:rPr>
           <w:rFonts w:ascii="Bookman Old Style" w:hAnsi="Bookman Old Style"/>
-          <w:b/>
-          <w:bCs/>
+          <w:sz w:val="26"/>
+          <w:szCs w:val="26"/>
+          <w:lang w:val="es-ES"/>
+        </w:rPr>
+        <w:t xml:space="preserve">Razón por la cual </w:t>
+      </w:r>
+      <w:r>
+        <w:rPr>
+          <w:rFonts w:ascii="Bookman Old Style" w:hAnsi="Bookman Old Style"/>
           <w:sz w:val="26"/>
           <w:szCs w:val="26"/>
           <w:lang w:val="es-ES"/>
@@ -584,6 +978,158 @@
       <w:r>
         <w:rPr>
           <w:rFonts w:ascii="Bookman Old Style" w:hAnsi="Bookman Old Style"/>
+          <w:sz w:val="26"/>
+          <w:szCs w:val="26"/>
+          <w:lang w:val="es-ES"/>
+        </w:rPr>
+        <w:t>beg_pronoun</w:t>
+      </w:r>
+      <w:proofErr w:type="spellEnd"/>
+      <w:r>
+        <w:rPr>
+          <w:rFonts w:ascii="Bookman Old Style" w:hAnsi="Bookman Old Style"/>
+          <w:sz w:val="26"/>
+          <w:szCs w:val="26"/>
+          <w:lang w:val="es-ES"/>
+        </w:rPr>
+        <w:t xml:space="preserve">} </w:t>
+      </w:r>
+      <w:r>
+        <w:rPr>
+          <w:rFonts w:ascii="Bookman Old Style" w:hAnsi="Bookman Old Style"/>
+          <w:sz w:val="26"/>
+          <w:szCs w:val="26"/>
+          <w:lang w:val="es-ES"/>
+        </w:rPr>
+        <w:t>a las autoridades civiles, militares y migratorias de</w:t>
+      </w:r>
+      <w:r>
+        <w:rPr>
+          <w:rFonts w:ascii="Bookman Old Style" w:hAnsi="Bookman Old Style"/>
+          <w:sz w:val="26"/>
+          <w:szCs w:val="26"/>
+          <w:lang w:val="es-ES"/>
+        </w:rPr>
+        <w:t xml:space="preserve"> </w:t>
+      </w:r>
+      <w:r>
+        <w:rPr>
+          <w:rFonts w:ascii="Bookman Old Style" w:hAnsi="Bookman Old Style"/>
+          <w:sz w:val="26"/>
+          <w:szCs w:val="26"/>
+          <w:lang w:val="es-ES"/>
+        </w:rPr>
+        <w:t>{</w:t>
+      </w:r>
+      <w:proofErr w:type="spellStart"/>
+      <w:r>
+        <w:rPr>
+          <w:rFonts w:ascii="Bookman Old Style" w:hAnsi="Bookman Old Style"/>
+          <w:sz w:val="26"/>
+          <w:szCs w:val="26"/>
+          <w:lang w:val="es-ES"/>
+        </w:rPr>
+        <w:t>country_pronoun</w:t>
+      </w:r>
+      <w:proofErr w:type="spellEnd"/>
+      <w:r>
+        <w:rPr>
+          <w:rFonts w:ascii="Bookman Old Style" w:hAnsi="Bookman Old Style"/>
+          <w:sz w:val="26"/>
+          <w:szCs w:val="26"/>
+          <w:lang w:val="es-ES"/>
+        </w:rPr>
+        <w:t>}</w:t>
+      </w:r>
+      <w:r>
+        <w:rPr>
+          <w:rFonts w:ascii="Bookman Old Style" w:hAnsi="Bookman Old Style"/>
+          <w:sz w:val="26"/>
+          <w:szCs w:val="26"/>
+          <w:lang w:val="es-ES"/>
+        </w:rPr>
+        <w:t xml:space="preserve"> </w:t>
+      </w:r>
+      <w:r>
+        <w:rPr>
+          <w:rFonts w:ascii="Bookman Old Style" w:hAnsi="Bookman Old Style"/>
+          <w:sz w:val="26"/>
+          <w:szCs w:val="26"/>
+          <w:lang w:val="es-ES"/>
+        </w:rPr>
+        <w:t xml:space="preserve">País, no </w:t>
+      </w:r>
+      <w:r>
+        <w:rPr>
+          <w:rFonts w:ascii="Bookman Old Style" w:hAnsi="Bookman Old Style"/>
+          <w:sz w:val="26"/>
+          <w:szCs w:val="26"/>
+          <w:lang w:val="es-ES"/>
+        </w:rPr>
+        <w:t>poner ningún inconveniente a</w:t>
+      </w:r>
+      <w:r>
+        <w:rPr>
+          <w:rFonts w:ascii="Bookman Old Style" w:hAnsi="Bookman Old Style"/>
+          <w:sz w:val="26"/>
+          <w:szCs w:val="26"/>
+          <w:lang w:val="es-ES"/>
+        </w:rPr>
+        <w:t xml:space="preserve"> </w:t>
+      </w:r>
+      <w:r>
+        <w:rPr>
+          <w:rFonts w:ascii="Bookman Old Style" w:hAnsi="Bookman Old Style"/>
+          <w:sz w:val="26"/>
+          <w:szCs w:val="26"/>
+          <w:lang w:val="es-ES"/>
+        </w:rPr>
+        <w:t>{</w:t>
+      </w:r>
+      <w:proofErr w:type="spellStart"/>
+      <w:r>
+        <w:rPr>
+          <w:rFonts w:ascii="Bookman Old Style" w:hAnsi="Bookman Old Style"/>
+          <w:sz w:val="26"/>
+          <w:szCs w:val="26"/>
+          <w:lang w:val="es-ES"/>
+        </w:rPr>
+        <w:t>son</w:t>
+      </w:r>
+      <w:r>
+        <w:rPr>
+          <w:rFonts w:ascii="Bookman Old Style" w:hAnsi="Bookman Old Style"/>
+          <w:sz w:val="26"/>
+          <w:szCs w:val="26"/>
+          <w:lang w:val="es-ES"/>
+        </w:rPr>
+        <w:t>_pronoun</w:t>
+      </w:r>
+      <w:proofErr w:type="spellEnd"/>
+      <w:r>
+        <w:rPr>
+          <w:rFonts w:ascii="Bookman Old Style" w:hAnsi="Bookman Old Style"/>
+          <w:sz w:val="26"/>
+          <w:szCs w:val="26"/>
+          <w:lang w:val="es-ES"/>
+        </w:rPr>
+        <w:t xml:space="preserve">} </w:t>
+      </w:r>
+      <w:r>
+        <w:rPr>
+          <w:rFonts w:ascii="Bookman Old Style" w:hAnsi="Bookman Old Style"/>
+          <w:b/>
+          <w:bCs/>
+          <w:sz w:val="26"/>
+          <w:szCs w:val="26"/>
+          <w:lang w:val="es-ES"/>
+        </w:rPr>
+        <w:t>{</w:t>
+      </w:r>
+      <w:proofErr w:type="spellStart"/>
+      <w:r>
+        <w:rPr>
+          <w:rFonts w:ascii="Bookman Old Style" w:hAnsi="Bookman Old Style"/>
           <w:b/>
           <w:bCs/>
           <w:sz w:val="26"/>
@@ -607,17 +1153,6 @@
       <w:r>
         <w:rPr>
           <w:rFonts w:ascii="Bookman Old Style" w:hAnsi="Bookman Old Style"/>
-          <w:b/>
-          <w:bCs/>
-          <w:sz w:val="26"/>
-          <w:szCs w:val="26"/>
-          <w:lang w:val="es-ES"/>
-        </w:rPr>
-        <w:t xml:space="preserve"> </w:t>
-      </w:r>
-      <w:r>
-        <w:rPr>
-          <w:rFonts w:ascii="Bookman Old Style" w:hAnsi="Bookman Old Style"/>
           <w:sz w:val="26"/>
           <w:szCs w:val="26"/>
           <w:lang w:val="es-ES"/>
@@ -633,7 +1168,7 @@
           <w:szCs w:val="26"/>
           <w:lang w:val="es-ES"/>
         </w:rPr>
-        <w:t xml:space="preserve"> {son_name1}</w:t>
+        <w:t>{son_name1}</w:t>
       </w:r>
       <w:r>
         <w:rPr>
@@ -645,540 +1180,6 @@
           <w:lang w:val="es-ES"/>
         </w:rPr>
         <w:t>,</w:t>
-      </w:r>
-      <w:r>
-        <w:rPr>
-          <w:rFonts w:ascii="Bookman Old Style" w:hAnsi="Bookman Old Style"/>
-          <w:b/>
-          <w:sz w:val="26"/>
-          <w:szCs w:val="26"/>
-          <w:lang w:val="es-ES"/>
-        </w:rPr>
-        <w:t xml:space="preserve"> </w:t>
-      </w:r>
-      <w:r>
-        <w:rPr>
-          <w:rFonts w:ascii="Bookman Old Style" w:hAnsi="Bookman Old Style"/>
-          <w:sz w:val="26"/>
-          <w:szCs w:val="26"/>
-          <w:lang w:val="es-ES"/>
-        </w:rPr>
-        <w:t xml:space="preserve">con </w:t>
-      </w:r>
-      <w:r>
-        <w:rPr>
-          <w:rFonts w:ascii="Bookman Old Style" w:hAnsi="Bookman Old Style"/>
-          <w:b/>
-          <w:bCs/>
-          <w:sz w:val="26"/>
-          <w:szCs w:val="26"/>
-          <w:lang w:val="es-ES"/>
-        </w:rPr>
-        <w:t>{</w:t>
-      </w:r>
-      <w:proofErr w:type="spellStart"/>
-      <w:r>
-        <w:rPr>
-          <w:rFonts w:ascii="Bookman Old Style" w:hAnsi="Bookman Old Style"/>
-          <w:b/>
-          <w:bCs/>
-          <w:sz w:val="26"/>
-          <w:szCs w:val="26"/>
-          <w:lang w:val="es-ES"/>
-        </w:rPr>
-        <w:t>document_type</w:t>
-      </w:r>
-      <w:proofErr w:type="spellEnd"/>
-      <w:r>
-        <w:rPr>
-          <w:rFonts w:ascii="Bookman Old Style" w:hAnsi="Bookman Old Style"/>
-          <w:b/>
-          <w:bCs/>
-          <w:sz w:val="26"/>
-          <w:szCs w:val="26"/>
-          <w:lang w:val="es-ES"/>
-        </w:rPr>
-        <w:t>}</w:t>
-      </w:r>
-      <w:r>
-        <w:rPr>
-          <w:rFonts w:ascii="Bookman Old Style" w:hAnsi="Bookman Old Style"/>
-          <w:sz w:val="26"/>
-          <w:szCs w:val="26"/>
-          <w:lang w:val="es-ES"/>
-        </w:rPr>
-        <w:t xml:space="preserve"> </w:t>
-      </w:r>
-      <w:r>
-        <w:rPr>
-          <w:rFonts w:ascii="Bookman Old Style" w:hAnsi="Bookman Old Style"/>
-          <w:b/>
-          <w:sz w:val="26"/>
-          <w:szCs w:val="26"/>
-          <w:lang w:val="es-ES"/>
-        </w:rPr>
-        <w:t>{</w:t>
-      </w:r>
-      <w:proofErr w:type="spellStart"/>
-      <w:r>
-        <w:rPr>
-          <w:rFonts w:ascii="Bookman Old Style" w:hAnsi="Bookman Old Style"/>
-          <w:b/>
-          <w:sz w:val="26"/>
-          <w:szCs w:val="26"/>
-          <w:lang w:val="es-ES"/>
-        </w:rPr>
-        <w:t>document</w:t>
-      </w:r>
-      <w:r>
-        <w:rPr>
-          <w:rFonts w:ascii="Bookman Old Style" w:hAnsi="Bookman Old Style"/>
-          <w:b/>
-          <w:sz w:val="26"/>
-          <w:szCs w:val="26"/>
-          <w:lang w:val="es-ES"/>
-        </w:rPr>
-        <w:t>_</w:t>
-      </w:r>
-      <w:r>
-        <w:rPr>
-          <w:rFonts w:ascii="Bookman Old Style" w:hAnsi="Bookman Old Style"/>
-          <w:b/>
-          <w:sz w:val="26"/>
-          <w:szCs w:val="26"/>
-          <w:lang w:val="es-ES"/>
-        </w:rPr>
-        <w:t>number</w:t>
-      </w:r>
-      <w:proofErr w:type="spellEnd"/>
-      <w:r>
-        <w:rPr>
-          <w:rFonts w:ascii="Bookman Old Style" w:hAnsi="Bookman Old Style"/>
-          <w:b/>
-          <w:sz w:val="26"/>
-          <w:szCs w:val="26"/>
-          <w:lang w:val="es-ES"/>
-        </w:rPr>
-        <w:t>}</w:t>
-      </w:r>
-      <w:r>
-        <w:rPr>
-          <w:rFonts w:ascii="Bookman Old Style" w:hAnsi="Bookman Old Style"/>
-          <w:bCs/>
-          <w:sz w:val="26"/>
-          <w:szCs w:val="26"/>
-          <w:lang w:val="es-ES"/>
-        </w:rPr>
-        <w:t xml:space="preserve"> {and} </w:t>
-      </w:r>
-      <w:r>
-        <w:rPr>
-          <w:rFonts w:ascii="Bookman Old Style" w:hAnsi="Bookman Old Style"/>
-          <w:b/>
-          <w:sz w:val="26"/>
-          <w:szCs w:val="26"/>
-          <w:lang w:val="es-ES"/>
-        </w:rPr>
-        <w:t>{document_type</w:t>
-      </w:r>
-      <w:r>
-        <w:rPr>
-          <w:rFonts w:ascii="Bookman Old Style" w:hAnsi="Bookman Old Style"/>
-          <w:b/>
-          <w:sz w:val="26"/>
-          <w:szCs w:val="26"/>
-          <w:lang w:val="es-ES"/>
-        </w:rPr>
-        <w:t>1</w:t>
-      </w:r>
-      <w:r>
-        <w:rPr>
-          <w:rFonts w:ascii="Bookman Old Style" w:hAnsi="Bookman Old Style"/>
-          <w:b/>
-          <w:sz w:val="26"/>
-          <w:szCs w:val="26"/>
-          <w:lang w:val="es-ES"/>
-        </w:rPr>
-        <w:t>}</w:t>
-      </w:r>
-      <w:r>
-        <w:rPr>
-          <w:rFonts w:ascii="Bookman Old Style" w:hAnsi="Bookman Old Style"/>
-          <w:bCs/>
-          <w:sz w:val="26"/>
-          <w:szCs w:val="26"/>
-          <w:lang w:val="es-ES"/>
-        </w:rPr>
-        <w:t xml:space="preserve"> </w:t>
-      </w:r>
-      <w:r>
-        <w:rPr>
-          <w:rFonts w:ascii="Bookman Old Style" w:hAnsi="Bookman Old Style"/>
-          <w:b/>
-          <w:sz w:val="26"/>
-          <w:szCs w:val="26"/>
-          <w:lang w:val="es-ES"/>
-        </w:rPr>
-        <w:t>{document_number</w:t>
-      </w:r>
-      <w:r>
-        <w:rPr>
-          <w:rFonts w:ascii="Bookman Old Style" w:hAnsi="Bookman Old Style"/>
-          <w:b/>
-          <w:sz w:val="26"/>
-          <w:szCs w:val="26"/>
-          <w:lang w:val="es-ES"/>
-        </w:rPr>
-        <w:t>1</w:t>
-      </w:r>
-      <w:r>
-        <w:rPr>
-          <w:rFonts w:ascii="Bookman Old Style" w:hAnsi="Bookman Old Style"/>
-          <w:b/>
-          <w:sz w:val="26"/>
-          <w:szCs w:val="26"/>
-          <w:lang w:val="es-ES"/>
-        </w:rPr>
-        <w:t>}</w:t>
-      </w:r>
-      <w:r>
-        <w:rPr>
-          <w:rFonts w:ascii="Bookman Old Style" w:hAnsi="Bookman Old Style"/>
-          <w:bCs/>
-          <w:sz w:val="26"/>
-          <w:szCs w:val="26"/>
-          <w:lang w:val="es-ES"/>
-        </w:rPr>
-        <w:t>,</w:t>
-      </w:r>
-      <w:r>
-        <w:rPr>
-          <w:rFonts w:ascii="Bookman Old Style" w:hAnsi="Bookman Old Style"/>
-          <w:b/>
-          <w:sz w:val="26"/>
-          <w:szCs w:val="26"/>
-          <w:lang w:val="es-ES"/>
-        </w:rPr>
-        <w:t xml:space="preserve"> </w:t>
-      </w:r>
-      <w:r>
-        <w:rPr>
-          <w:rFonts w:ascii="Bookman Old Style" w:hAnsi="Bookman Old Style"/>
-          <w:sz w:val="26"/>
-          <w:szCs w:val="26"/>
-          <w:lang w:val="es-ES"/>
-        </w:rPr>
-        <w:t xml:space="preserve">para que </w:t>
-      </w:r>
-      <w:r>
-        <w:rPr>
-          <w:rFonts w:ascii="Bookman Old Style" w:hAnsi="Bookman Old Style"/>
-          <w:sz w:val="26"/>
-          <w:szCs w:val="26"/>
-          <w:lang w:val="es-ES"/>
-        </w:rPr>
-        <w:t>{</w:t>
-      </w:r>
-      <w:proofErr w:type="spellStart"/>
-      <w:r>
-        <w:rPr>
-          <w:rFonts w:ascii="Bookman Old Style" w:hAnsi="Bookman Old Style"/>
-          <w:sz w:val="26"/>
-          <w:szCs w:val="26"/>
-          <w:lang w:val="es-ES"/>
-        </w:rPr>
-        <w:t>son_pronoun</w:t>
-      </w:r>
-      <w:proofErr w:type="spellEnd"/>
-      <w:r>
-        <w:rPr>
-          <w:rFonts w:ascii="Bookman Old Style" w:hAnsi="Bookman Old Style"/>
-          <w:sz w:val="26"/>
-          <w:szCs w:val="26"/>
-          <w:lang w:val="es-ES"/>
-        </w:rPr>
-        <w:t>}</w:t>
-      </w:r>
-      <w:r>
-        <w:rPr>
-          <w:rFonts w:ascii="Bookman Old Style" w:hAnsi="Bookman Old Style"/>
-          <w:sz w:val="26"/>
-          <w:szCs w:val="26"/>
-          <w:lang w:val="es-ES"/>
-        </w:rPr>
-        <w:t xml:space="preserve"> </w:t>
-      </w:r>
-      <w:r>
-        <w:rPr>
-          <w:rFonts w:ascii="Bookman Old Style" w:hAnsi="Bookman Old Style"/>
-          <w:sz w:val="26"/>
-          <w:szCs w:val="26"/>
-          <w:lang w:val="es-ES"/>
-        </w:rPr>
-        <w:t xml:space="preserve">salir del </w:t>
-      </w:r>
-      <w:r>
-        <w:rPr>
-          <w:rFonts w:ascii="Bookman Old Style" w:hAnsi="Bookman Old Style"/>
-          <w:sz w:val="26"/>
-          <w:szCs w:val="26"/>
-          <w:lang w:val="es-ES"/>
-        </w:rPr>
-        <w:t>país</w:t>
-      </w:r>
-      <w:r>
-        <w:rPr>
-          <w:rFonts w:ascii="Bookman Old Style" w:hAnsi="Bookman Old Style"/>
-          <w:sz w:val="26"/>
-          <w:szCs w:val="26"/>
-          <w:lang w:val="es-ES"/>
-        </w:rPr>
-        <w:t xml:space="preserve"> y </w:t>
-      </w:r>
-      <w:r>
-        <w:rPr>
-          <w:rFonts w:ascii="Bookman Old Style" w:hAnsi="Bookman Old Style"/>
-          <w:sz w:val="26"/>
-          <w:szCs w:val="26"/>
-          <w:lang w:val="es-ES"/>
-        </w:rPr>
-        <w:t>{</w:t>
-      </w:r>
-      <w:proofErr w:type="spellStart"/>
-      <w:r>
-        <w:rPr>
-          <w:rFonts w:ascii="Bookman Old Style" w:hAnsi="Bookman Old Style"/>
-          <w:sz w:val="26"/>
-          <w:szCs w:val="26"/>
-          <w:lang w:val="es-ES"/>
-        </w:rPr>
-        <w:t>travel_pronoun</w:t>
-      </w:r>
-      <w:proofErr w:type="spellEnd"/>
-      <w:r>
-        <w:rPr>
-          <w:rFonts w:ascii="Bookman Old Style" w:hAnsi="Bookman Old Style"/>
-          <w:sz w:val="26"/>
-          <w:szCs w:val="26"/>
-          <w:lang w:val="es-ES"/>
-        </w:rPr>
-        <w:t>}</w:t>
-      </w:r>
-      <w:r>
-        <w:rPr>
-          <w:rFonts w:ascii="Bookman Old Style" w:hAnsi="Bookman Old Style"/>
-          <w:sz w:val="26"/>
-          <w:szCs w:val="26"/>
-          <w:lang w:val="es-ES"/>
-        </w:rPr>
-        <w:t xml:space="preserve"> </w:t>
-      </w:r>
-      <w:r>
-        <w:rPr>
-          <w:rFonts w:ascii="Bookman Old Style" w:hAnsi="Bookman Old Style"/>
-          <w:sz w:val="26"/>
-          <w:szCs w:val="26"/>
-          <w:lang w:val="es-ES"/>
-        </w:rPr>
-        <w:t>a</w:t>
-      </w:r>
-      <w:r>
-        <w:rPr>
-          <w:rFonts w:ascii="Bookman Old Style" w:hAnsi="Bookman Old Style"/>
-          <w:sz w:val="26"/>
-          <w:szCs w:val="26"/>
-          <w:lang w:val="es-ES"/>
-        </w:rPr>
-        <w:t xml:space="preserve"> </w:t>
-      </w:r>
-      <w:r>
-        <w:rPr>
-          <w:rFonts w:ascii="Bookman Old Style" w:hAnsi="Bookman Old Style"/>
-          <w:b/>
-          <w:bCs/>
-          <w:sz w:val="26"/>
-          <w:szCs w:val="26"/>
-          <w:lang w:val="es-ES"/>
-        </w:rPr>
-        <w:t>{</w:t>
-      </w:r>
-      <w:proofErr w:type="spellStart"/>
-      <w:r>
-        <w:rPr>
-          <w:rFonts w:ascii="Bookman Old Style" w:hAnsi="Bookman Old Style"/>
-          <w:b/>
-          <w:bCs/>
-          <w:sz w:val="26"/>
-          <w:szCs w:val="26"/>
-          <w:lang w:val="es-ES"/>
-        </w:rPr>
-        <w:t>destination</w:t>
-      </w:r>
-      <w:proofErr w:type="spellEnd"/>
-      <w:r>
-        <w:rPr>
-          <w:rFonts w:ascii="Bookman Old Style" w:hAnsi="Bookman Old Style"/>
-          <w:b/>
-          <w:bCs/>
-          <w:sz w:val="26"/>
-          <w:szCs w:val="26"/>
-          <w:lang w:val="es-ES"/>
-        </w:rPr>
-        <w:t>}</w:t>
-      </w:r>
-      <w:r>
-        <w:rPr>
-          <w:rFonts w:ascii="Bookman Old Style" w:hAnsi="Bookman Old Style"/>
-          <w:sz w:val="26"/>
-          <w:szCs w:val="26"/>
-          <w:lang w:val="es-ES"/>
-        </w:rPr>
-        <w:t>.-</w:t>
-      </w:r>
-      <w:r>
-        <w:rPr>
-          <w:rFonts w:ascii="Bookman Old Style" w:hAnsi="Bookman Old Style"/>
-          <w:sz w:val="26"/>
-          <w:szCs w:val="26"/>
-          <w:lang w:val="es-ES"/>
-        </w:rPr>
-        <w:t xml:space="preserve"> </w:t>
-      </w:r>
-      <w:r>
-        <w:rPr>
-          <w:rFonts w:ascii="Bookman Old Style" w:hAnsi="Bookman Old Style"/>
-          <w:sz w:val="26"/>
-          <w:szCs w:val="26"/>
-          <w:lang w:val="es-ES"/>
-        </w:rPr>
-        <w:t xml:space="preserve">Razón por la cual </w:t>
-      </w:r>
-      <w:r>
-        <w:rPr>
-          <w:rFonts w:ascii="Bookman Old Style" w:hAnsi="Bookman Old Style"/>
-          <w:sz w:val="26"/>
-          <w:szCs w:val="26"/>
-          <w:lang w:val="es-ES"/>
-        </w:rPr>
-        <w:t>{</w:t>
-      </w:r>
-      <w:proofErr w:type="spellStart"/>
-      <w:r>
-        <w:rPr>
-          <w:rFonts w:ascii="Bookman Old Style" w:hAnsi="Bookman Old Style"/>
-          <w:sz w:val="26"/>
-          <w:szCs w:val="26"/>
-          <w:lang w:val="es-ES"/>
-        </w:rPr>
-        <w:t>beg_pronoun</w:t>
-      </w:r>
-      <w:proofErr w:type="spellEnd"/>
-      <w:r>
-        <w:rPr>
-          <w:rFonts w:ascii="Bookman Old Style" w:hAnsi="Bookman Old Style"/>
-          <w:sz w:val="26"/>
-          <w:szCs w:val="26"/>
-          <w:lang w:val="es-ES"/>
-        </w:rPr>
-        <w:t xml:space="preserve">} </w:t>
-      </w:r>
-      <w:r>
-        <w:rPr>
-          <w:rFonts w:ascii="Bookman Old Style" w:hAnsi="Bookman Old Style"/>
-          <w:sz w:val="26"/>
-          <w:szCs w:val="26"/>
-          <w:lang w:val="es-ES"/>
-        </w:rPr>
-        <w:t>a las autoridades civiles, militares y migratorias de</w:t>
-      </w:r>
-      <w:r>
-        <w:rPr>
-          <w:rFonts w:ascii="Bookman Old Style" w:hAnsi="Bookman Old Style"/>
-          <w:sz w:val="26"/>
-          <w:szCs w:val="26"/>
-          <w:lang w:val="es-ES"/>
-        </w:rPr>
-        <w:t xml:space="preserve"> mi</w:t>
-      </w:r>
-      <w:r>
-        <w:rPr>
-          <w:rFonts w:ascii="Bookman Old Style" w:hAnsi="Bookman Old Style"/>
-          <w:sz w:val="26"/>
-          <w:szCs w:val="26"/>
-          <w:lang w:val="es-ES"/>
-        </w:rPr>
-        <w:t xml:space="preserve"> </w:t>
-      </w:r>
-      <w:r>
-        <w:rPr>
-          <w:rFonts w:ascii="Bookman Old Style" w:hAnsi="Bookman Old Style"/>
-          <w:sz w:val="26"/>
-          <w:szCs w:val="26"/>
-          <w:lang w:val="es-ES"/>
-        </w:rPr>
-        <w:t xml:space="preserve">País, no </w:t>
-      </w:r>
-      <w:r>
-        <w:rPr>
-          <w:rFonts w:ascii="Bookman Old Style" w:hAnsi="Bookman Old Style"/>
-          <w:sz w:val="26"/>
-          <w:szCs w:val="26"/>
-          <w:lang w:val="es-ES"/>
-        </w:rPr>
-        <w:t>poner ningún inconveniente a</w:t>
-      </w:r>
-      <w:r>
-        <w:rPr>
-          <w:rFonts w:ascii="Bookman Old Style" w:hAnsi="Bookman Old Style"/>
-          <w:sz w:val="26"/>
-          <w:szCs w:val="26"/>
-          <w:lang w:val="es-ES"/>
-        </w:rPr>
-        <w:t xml:space="preserve"> </w:t>
-      </w:r>
-      <w:r>
-        <w:rPr>
-          <w:rFonts w:ascii="Bookman Old Style" w:hAnsi="Bookman Old Style"/>
-          <w:sz w:val="26"/>
-          <w:szCs w:val="26"/>
-          <w:lang w:val="es-ES"/>
-        </w:rPr>
-        <w:t xml:space="preserve">{son} </w:t>
-      </w:r>
-      <w:r>
-        <w:rPr>
-          <w:rFonts w:ascii="Bookman Old Style" w:hAnsi="Bookman Old Style"/>
-          <w:b/>
-          <w:bCs/>
-          <w:sz w:val="26"/>
-          <w:szCs w:val="26"/>
-          <w:lang w:val="es-ES"/>
-        </w:rPr>
-        <w:t>{</w:t>
-      </w:r>
-      <w:proofErr w:type="spellStart"/>
-      <w:r>
-        <w:rPr>
-          <w:rFonts w:ascii="Bookman Old Style" w:hAnsi="Bookman Old Style"/>
-          <w:b/>
-          <w:bCs/>
-          <w:sz w:val="26"/>
-          <w:szCs w:val="26"/>
-          <w:lang w:val="es-ES"/>
-        </w:rPr>
-        <w:t>son_name</w:t>
-      </w:r>
-      <w:proofErr w:type="spellEnd"/>
-      <w:r>
-        <w:rPr>
-          <w:rFonts w:ascii="Bookman Old Style" w:hAnsi="Bookman Old Style"/>
-          <w:b/>
-          <w:bCs/>
-          <w:sz w:val="26"/>
-          <w:szCs w:val="26"/>
-          <w:lang w:val="es-ES"/>
-        </w:rPr>
-        <w:t>},</w:t>
       </w:r>
       <w:r>
         <w:rPr>
@@ -1423,29 +1424,7 @@
           <w:szCs w:val="26"/>
           <w:lang w:val="es-ES"/>
         </w:rPr>
-        <w:t>{</w:t>
-      </w:r>
-      <w:proofErr w:type="spellStart"/>
-      <w:r>
-        <w:rPr>
-          <w:rFonts w:ascii="Bookman Old Style" w:hAnsi="Bookman Old Style"/>
-          <w:b/>
-          <w:sz w:val="26"/>
-          <w:szCs w:val="26"/>
-          <w:lang w:val="es-ES"/>
-        </w:rPr>
-        <w:t>authorization</w:t>
-      </w:r>
-      <w:proofErr w:type="spellEnd"/>
-      <w:r>
-        <w:rPr>
-          <w:rFonts w:ascii="Bookman Old Style" w:hAnsi="Bookman Old Style"/>
-          <w:b/>
-          <w:sz w:val="26"/>
-          <w:szCs w:val="26"/>
-          <w:lang w:val="es-ES"/>
-        </w:rPr>
-        <w:t>}</w:t>
+        <w:t>AUTORIZACION</w:t>
       </w:r>
       <w:r>
         <w:rPr>
@@ -1628,7 +1607,7 @@
           <w:b/>
           <w:sz w:val="26"/>
           <w:szCs w:val="26"/>
-          <w:lang w:val="en-US"/>
+          <w:lang w:val="es-HN"/>
         </w:rPr>
       </w:pPr>
       <w:r>
@@ -1637,7 +1616,7 @@
           <w:b/>
           <w:sz w:val="26"/>
           <w:szCs w:val="26"/>
-          <w:lang w:val="en-US"/>
+          <w:lang w:val="es-HN"/>
         </w:rPr>
         <w:t>F</w:t>
       </w:r>
@@ -1647,7 +1626,7 @@
           <w:b/>
           <w:sz w:val="26"/>
           <w:szCs w:val="26"/>
-          <w:lang w:val="en-US"/>
+          <w:lang w:val="es-HN"/>
         </w:rPr>
         <w:t xml:space="preserve">) </w:t>
       </w:r>
@@ -1657,7 +1636,7 @@
           <w:b/>
           <w:sz w:val="26"/>
           <w:szCs w:val="26"/>
-          <w:lang w:val="en-US"/>
+          <w:lang w:val="es-HN"/>
         </w:rPr>
         <w:tab/>
       </w:r>
@@ -1667,7 +1646,7 @@
           <w:b/>
           <w:sz w:val="26"/>
           <w:szCs w:val="26"/>
-          <w:lang w:val="en-US"/>
+          <w:lang w:val="es-HN"/>
         </w:rPr>
         <w:tab/>
       </w:r>
@@ -1677,7 +1656,7 @@
           <w:b/>
           <w:sz w:val="26"/>
           <w:szCs w:val="26"/>
-          <w:lang w:val="en-US"/>
+          <w:lang w:val="es-HN"/>
         </w:rPr>
         <w:tab/>
       </w:r>
@@ -1687,7 +1666,7 @@
           <w:b/>
           <w:sz w:val="26"/>
           <w:szCs w:val="26"/>
-          <w:lang w:val="en-US"/>
+          <w:lang w:val="es-HN"/>
         </w:rPr>
         <w:tab/>
       </w:r>
@@ -1697,7 +1676,7 @@
           <w:b/>
           <w:sz w:val="26"/>
           <w:szCs w:val="26"/>
-          <w:lang w:val="en-US"/>
+          <w:lang w:val="es-HN"/>
         </w:rPr>
         <w:tab/>
       </w:r>
@@ -1707,7 +1686,7 @@
           <w:b/>
           <w:sz w:val="26"/>
           <w:szCs w:val="26"/>
-          <w:lang w:val="en-US"/>
+          <w:lang w:val="es-HN"/>
         </w:rPr>
         <w:tab/>
       </w:r>
@@ -1717,7 +1696,7 @@
           <w:b/>
           <w:sz w:val="26"/>
           <w:szCs w:val="26"/>
-          <w:lang w:val="en-US"/>
+          <w:lang w:val="es-HN"/>
         </w:rPr>
         <w:tab/>
         <w:t>{F)}</w:t>
@@ -1733,7 +1712,7 @@
           <w:b/>
           <w:sz w:val="26"/>
           <w:szCs w:val="26"/>
-          <w:lang w:val="en-US"/>
+          <w:lang w:val="es-HN"/>
         </w:rPr>
       </w:pPr>
     </w:p>
@@ -1745,7 +1724,7 @@
           <w:bCs/>
           <w:sz w:val="26"/>
           <w:szCs w:val="26"/>
-          <w:lang w:val="en-US"/>
+          <w:lang w:val="es-HN"/>
         </w:rPr>
       </w:pPr>
       <w:r>
@@ -1755,7 +1734,7 @@
           <w:bCs/>
           <w:sz w:val="26"/>
           <w:szCs w:val="26"/>
-          <w:lang w:val="en-US"/>
+          <w:lang w:val="es-HN"/>
         </w:rPr>
         <w:t>{</w:t>
       </w:r>
@@ -1767,9 +1746,9 @@
           <w:bCs/>
           <w:sz w:val="26"/>
           <w:szCs w:val="26"/>
-          <w:lang w:val="en-US"/>
-        </w:rPr>
-        <w:t>father_name</w:t>
+          <w:lang w:val="es-HN"/>
+        </w:rPr>
+        <w:t>name</w:t>
       </w:r>
       <w:proofErr w:type="spellEnd"/>
       <w:r>
@@ -1779,7 +1758,7 @@
           <w:bCs/>
           <w:sz w:val="26"/>
           <w:szCs w:val="26"/>
-          <w:lang w:val="en-US"/>
+          <w:lang w:val="es-HN"/>
         </w:rPr>
         <w:t xml:space="preserve">} </w:t>
       </w:r>
@@ -1790,7 +1769,7 @@
           <w:bCs/>
           <w:sz w:val="26"/>
           <w:szCs w:val="26"/>
-          <w:lang w:val="en-US"/>
+          <w:lang w:val="es-HN"/>
         </w:rPr>
         <w:tab/>
       </w:r>
@@ -1801,7 +1780,7 @@
           <w:bCs/>
           <w:sz w:val="26"/>
           <w:szCs w:val="26"/>
-          <w:lang w:val="en-US"/>
+          <w:lang w:val="es-HN"/>
         </w:rPr>
         <w:tab/>
       </w:r>
@@ -1812,7 +1791,7 @@
           <w:bCs/>
           <w:sz w:val="26"/>
           <w:szCs w:val="26"/>
-          <w:lang w:val="en-US"/>
+          <w:lang w:val="es-HN"/>
         </w:rPr>
         <w:tab/>
       </w:r>
@@ -1823,7 +1802,7 @@
           <w:bCs/>
           <w:sz w:val="26"/>
           <w:szCs w:val="26"/>
-          <w:lang w:val="en-US"/>
+          <w:lang w:val="es-HN"/>
         </w:rPr>
         <w:tab/>
       </w:r>
@@ -1834,32 +1813,75 @@
           <w:bCs/>
           <w:sz w:val="26"/>
           <w:szCs w:val="26"/>
-          <w:lang w:val="en-US"/>
+          <w:lang w:val="es-HN"/>
         </w:rPr>
         <w:tab/>
+      </w:r>
+      <w:r>
+        <w:rPr>
+          <w:rFonts w:ascii="Bookman Old Style" w:hAnsi="Bookman Old Style"/>
+          <w:b/>
+          <w:bCs/>
+          <w:sz w:val="26"/>
+          <w:szCs w:val="26"/>
+          <w:lang w:val="es-HN"/>
+        </w:rPr>
+        <w:t xml:space="preserve">     </w:t>
+      </w:r>
+      <w:proofErr w:type="gramStart"/>
+      <w:r>
+        <w:rPr>
+          <w:rFonts w:ascii="Bookman Old Style" w:hAnsi="Bookman Old Style"/>
+          <w:b/>
+          <w:bCs/>
+          <w:sz w:val="26"/>
+          <w:szCs w:val="26"/>
+          <w:lang w:val="es-HN"/>
+        </w:rPr>
+        <w:t xml:space="preserve">   </w:t>
+      </w:r>
+      <w:r>
+        <w:rPr>
+          <w:rFonts w:ascii="Bookman Old Style" w:hAnsi="Bookman Old Style"/>
+          <w:b/>
+          <w:bCs/>
+          <w:sz w:val="26"/>
+          <w:szCs w:val="26"/>
+          <w:lang w:val="es-HN"/>
+        </w:rPr>
         <w:t>{</w:t>
       </w:r>
-      <w:proofErr w:type="spellStart"/>
-      <w:r>
-        <w:rPr>
-          <w:rFonts w:ascii="Bookman Old Style" w:hAnsi="Bookman Old Style"/>
-          <w:b/>
-          <w:bCs/>
-          <w:sz w:val="26"/>
-          <w:szCs w:val="26"/>
-          <w:lang w:val="en-US"/>
-        </w:rPr>
-        <w:t>mother_name</w:t>
-      </w:r>
-      <w:proofErr w:type="spellEnd"/>
-      <w:r>
-        <w:rPr>
-          <w:rFonts w:ascii="Bookman Old Style" w:hAnsi="Bookman Old Style"/>
-          <w:b/>
-          <w:bCs/>
-          <w:sz w:val="26"/>
-          <w:szCs w:val="26"/>
-          <w:lang w:val="en-US"/>
+      <w:proofErr w:type="gramEnd"/>
+      <w:r>
+        <w:rPr>
+          <w:rFonts w:ascii="Bookman Old Style" w:hAnsi="Bookman Old Style"/>
+          <w:b/>
+          <w:bCs/>
+          <w:sz w:val="26"/>
+          <w:szCs w:val="26"/>
+          <w:lang w:val="es-HN"/>
+        </w:rPr>
+        <w:t>name</w:t>
+      </w:r>
+      <w:r>
+        <w:rPr>
+          <w:rFonts w:ascii="Bookman Old Style" w:hAnsi="Bookman Old Style"/>
+          <w:b/>
+          <w:bCs/>
+          <w:sz w:val="26"/>
+          <w:szCs w:val="26"/>
+          <w:lang w:val="es-HN"/>
+        </w:rPr>
+        <w:t>1</w:t>
+      </w:r>
+      <w:r>
+        <w:rPr>
+          <w:rFonts w:ascii="Bookman Old Style" w:hAnsi="Bookman Old Style"/>
+          <w:b/>
+          <w:bCs/>
+          <w:sz w:val="26"/>
+          <w:szCs w:val="26"/>
+          <w:lang w:val="es-HN"/>
         </w:rPr>
         <w:t>}</w:t>
       </w:r>
@@ -1871,7 +1893,7 @@
           <w:b/>
           <w:sz w:val="26"/>
           <w:szCs w:val="26"/>
-          <w:lang w:val="es-HN"/>
+          <w:lang w:val="es-ES"/>
         </w:rPr>
       </w:pPr>
       <w:r>
@@ -1880,39 +1902,49 @@
           <w:b/>
           <w:sz w:val="26"/>
           <w:szCs w:val="26"/>
-          <w:lang w:val="en-US"/>
+          <w:lang w:val="es-ES"/>
         </w:rPr>
         <w:t>{</w:t>
       </w:r>
-      <w:proofErr w:type="spellStart"/>
-      <w:r>
-        <w:rPr>
-          <w:rFonts w:ascii="Bookman Old Style" w:hAnsi="Bookman Old Style"/>
-          <w:b/>
-          <w:sz w:val="26"/>
-          <w:szCs w:val="26"/>
-          <w:lang w:val="en-US"/>
-        </w:rPr>
-        <w:t>father_id</w:t>
-      </w:r>
-      <w:proofErr w:type="spellEnd"/>
-      <w:r>
-        <w:rPr>
-          <w:rFonts w:ascii="Bookman Old Style" w:hAnsi="Bookman Old Style"/>
-          <w:b/>
-          <w:sz w:val="26"/>
-          <w:szCs w:val="26"/>
-          <w:lang w:val="en-US"/>
-        </w:rPr>
-        <w:t>}</w:t>
-      </w:r>
-      <w:r>
-        <w:rPr>
-          <w:rFonts w:ascii="Bookman Old Style" w:hAnsi="Bookman Old Style"/>
-          <w:b/>
-          <w:sz w:val="26"/>
-          <w:szCs w:val="26"/>
-          <w:lang w:val="en-US"/>
+      <w:proofErr w:type="gramStart"/>
+      <w:r>
+        <w:rPr>
+          <w:rFonts w:ascii="Bookman Old Style" w:hAnsi="Bookman Old Style"/>
+          <w:b/>
+          <w:sz w:val="26"/>
+          <w:szCs w:val="26"/>
+          <w:lang w:val="es-ES"/>
+        </w:rPr>
+        <w:t>id}</w:t>
+      </w:r>
+      <w:r>
+        <w:rPr>
+          <w:rFonts w:ascii="Bookman Old Style" w:hAnsi="Bookman Old Style"/>
+          <w:b/>
+          <w:sz w:val="26"/>
+          <w:szCs w:val="26"/>
+          <w:lang w:val="es-ES"/>
+        </w:rPr>
+        <w:t xml:space="preserve">   </w:t>
+      </w:r>
+      <w:proofErr w:type="gramEnd"/>
+      <w:r>
+        <w:rPr>
+          <w:rFonts w:ascii="Bookman Old Style" w:hAnsi="Bookman Old Style"/>
+          <w:b/>
+          <w:sz w:val="26"/>
+          <w:szCs w:val="26"/>
+          <w:lang w:val="es-ES"/>
+        </w:rPr>
+        <w:t xml:space="preserve">         </w:t>
+      </w:r>
+      <w:r>
+        <w:rPr>
+          <w:rFonts w:ascii="Bookman Old Style" w:hAnsi="Bookman Old Style"/>
+          <w:b/>
+          <w:sz w:val="26"/>
+          <w:szCs w:val="26"/>
+          <w:lang w:val="es-ES"/>
         </w:rPr>
         <w:t xml:space="preserve"> </w:t>
       </w:r>
@@ -1922,7 +1954,7 @@
           <w:b/>
           <w:sz w:val="26"/>
           <w:szCs w:val="26"/>
-          <w:lang w:val="en-US"/>
+          <w:lang w:val="es-ES"/>
         </w:rPr>
         <w:tab/>
       </w:r>
@@ -1932,7 +1964,7 @@
           <w:b/>
           <w:sz w:val="26"/>
           <w:szCs w:val="26"/>
-          <w:lang w:val="en-US"/>
+          <w:lang w:val="es-ES"/>
         </w:rPr>
         <w:tab/>
       </w:r>
@@ -1942,7 +1974,7 @@
           <w:b/>
           <w:sz w:val="26"/>
           <w:szCs w:val="26"/>
-          <w:lang w:val="en-US"/>
+          <w:lang w:val="es-ES"/>
         </w:rPr>
         <w:tab/>
       </w:r>
@@ -1952,7 +1984,7 @@
           <w:b/>
           <w:sz w:val="26"/>
           <w:szCs w:val="26"/>
-          <w:lang w:val="en-US"/>
+          <w:lang w:val="es-ES"/>
         </w:rPr>
         <w:tab/>
       </w:r>
@@ -1962,39 +1994,28 @@
           <w:b/>
           <w:sz w:val="26"/>
           <w:szCs w:val="26"/>
-          <w:lang w:val="en-US"/>
+          <w:lang w:val="es-ES"/>
         </w:rPr>
         <w:tab/>
-      </w:r>
-      <w:r>
-        <w:rPr>
-          <w:rFonts w:ascii="Bookman Old Style" w:hAnsi="Bookman Old Style"/>
-          <w:b/>
-          <w:sz w:val="26"/>
-          <w:szCs w:val="26"/>
-          <w:lang w:val="es-HN"/>
-        </w:rPr>
-        <w:t>{</w:t>
-      </w:r>
-      <w:proofErr w:type="spellStart"/>
-      <w:r>
-        <w:rPr>
-          <w:rFonts w:ascii="Bookman Old Style" w:hAnsi="Bookman Old Style"/>
-          <w:b/>
-          <w:sz w:val="26"/>
-          <w:szCs w:val="26"/>
-          <w:lang w:val="es-HN"/>
-        </w:rPr>
-        <w:t>mother_id</w:t>
-      </w:r>
-      <w:proofErr w:type="spellEnd"/>
-      <w:r>
-        <w:rPr>
-          <w:rFonts w:ascii="Bookman Old Style" w:hAnsi="Bookman Old Style"/>
-          <w:b/>
-          <w:sz w:val="26"/>
-          <w:szCs w:val="26"/>
-          <w:lang w:val="es-HN"/>
+        <w:t>{id</w:t>
+      </w:r>
+      <w:r>
+        <w:rPr>
+          <w:rFonts w:ascii="Bookman Old Style" w:hAnsi="Bookman Old Style"/>
+          <w:b/>
+          <w:sz w:val="26"/>
+          <w:szCs w:val="26"/>
+          <w:lang w:val="es-ES"/>
+        </w:rPr>
+        <w:t>1</w:t>
+      </w:r>
+      <w:r>
+        <w:rPr>
+          <w:rFonts w:ascii="Bookman Old Style" w:hAnsi="Bookman Old Style"/>
+          <w:b/>
+          <w:sz w:val="26"/>
+          <w:szCs w:val="26"/>
+          <w:lang w:val="es-ES"/>
         </w:rPr>
         <w:t>}</w:t>
       </w:r>
@@ -2006,7 +2027,7 @@
           <w:b/>
           <w:sz w:val="24"/>
           <w:szCs w:val="24"/>
-          <w:lang w:val="es-HN"/>
+          <w:lang w:val="es-ES"/>
         </w:rPr>
       </w:pPr>
     </w:p>
@@ -2025,7 +2046,7 @@
           <w:b/>
           <w:sz w:val="24"/>
           <w:szCs w:val="24"/>
-          <w:lang w:val="es-HN"/>
+          <w:lang w:val="es-ES"/>
         </w:rPr>
         <w:br w:type="page"/>
       </w:r>
@@ -2136,7 +2157,7 @@
           <w:sz w:val="24"/>
           <w:szCs w:val="24"/>
         </w:rPr>
-        <w:t>father_name</w:t>
+        <w:t>name</w:t>
       </w:r>
       <w:proofErr w:type="spellEnd"/>
       <w:r>
@@ -2153,7 +2174,144 @@
           <w:sz w:val="24"/>
           <w:szCs w:val="24"/>
         </w:rPr>
-        <w:t xml:space="preserve"> {and} </w:t>
+        <w:t>{and}</w:t>
+      </w:r>
+      <w:r>
+        <w:rPr>
+          <w:b/>
+          <w:bCs/>
+          <w:sz w:val="24"/>
+          <w:szCs w:val="24"/>
+        </w:rPr>
+        <w:t>{name</w:t>
+      </w:r>
+      <w:r>
+        <w:rPr>
+          <w:b/>
+          <w:bCs/>
+          <w:sz w:val="24"/>
+          <w:szCs w:val="24"/>
+        </w:rPr>
+        <w:t>1</w:t>
+      </w:r>
+      <w:r>
+        <w:rPr>
+          <w:b/>
+          <w:bCs/>
+          <w:sz w:val="24"/>
+          <w:szCs w:val="24"/>
+        </w:rPr>
+        <w:t>}</w:t>
+      </w:r>
+      <w:r>
+        <w:rPr>
+          <w:sz w:val="24"/>
+          <w:szCs w:val="24"/>
+          <w:lang w:val="es-ES"/>
+        </w:rPr>
+        <w:t xml:space="preserve">, </w:t>
+      </w:r>
+      <w:r>
+        <w:rPr>
+          <w:sz w:val="24"/>
+          <w:szCs w:val="24"/>
+        </w:rPr>
+        <w:t>con tarjeta de identidad número:</w:t>
+      </w:r>
+      <w:r>
+        <w:rPr>
+          <w:sz w:val="24"/>
+          <w:szCs w:val="24"/>
+        </w:rPr>
+        <w:t xml:space="preserve"> </w:t>
+      </w:r>
+      <w:r>
+        <w:rPr>
+          <w:b/>
+          <w:bCs/>
+          <w:sz w:val="24"/>
+          <w:szCs w:val="24"/>
+        </w:rPr>
+        <w:t>{id}</w:t>
+      </w:r>
+      <w:r>
+        <w:rPr>
+          <w:sz w:val="24"/>
+          <w:szCs w:val="24"/>
+        </w:rPr>
+        <w:t>{and}</w:t>
+      </w:r>
+      <w:r>
+        <w:rPr>
+          <w:b/>
+          <w:bCs/>
+          <w:sz w:val="24"/>
+          <w:szCs w:val="24"/>
+        </w:rPr>
+        <w:t>{id</w:t>
+      </w:r>
+      <w:r>
+        <w:rPr>
+          <w:b/>
+          <w:bCs/>
+          <w:sz w:val="24"/>
+          <w:szCs w:val="24"/>
+        </w:rPr>
+        <w:t>1</w:t>
+      </w:r>
+      <w:r>
+        <w:rPr>
+          <w:b/>
+          <w:bCs/>
+          <w:sz w:val="24"/>
+          <w:szCs w:val="24"/>
+        </w:rPr>
+        <w:t>}</w:t>
+      </w:r>
+      <w:r>
+        <w:rPr>
+          <w:sz w:val="24"/>
+          <w:szCs w:val="24"/>
+          <w:lang w:val="es-ES"/>
+        </w:rPr>
+        <w:t xml:space="preserve">, </w:t>
+      </w:r>
+      <w:r>
+        <w:rPr>
+          <w:sz w:val="24"/>
+          <w:szCs w:val="24"/>
+        </w:rPr>
+        <w:t xml:space="preserve">a favor de su </w:t>
+      </w:r>
+      <w:r>
+        <w:rPr>
+          <w:sz w:val="24"/>
+          <w:szCs w:val="24"/>
+        </w:rPr>
+        <w:t>a {</w:t>
+      </w:r>
+      <w:proofErr w:type="spellStart"/>
+      <w:r>
+        <w:rPr>
+          <w:sz w:val="24"/>
+          <w:szCs w:val="24"/>
+        </w:rPr>
+        <w:t>son</w:t>
+      </w:r>
+      <w:r>
+        <w:rPr>
+          <w:sz w:val="24"/>
+          <w:szCs w:val="24"/>
+        </w:rPr>
+        <w:t>_pronoun</w:t>
+      </w:r>
+      <w:proofErr w:type="spellEnd"/>
+      <w:r>
+        <w:rPr>
+          <w:sz w:val="24"/>
+          <w:szCs w:val="24"/>
+        </w:rPr>
+        <w:t xml:space="preserve">} </w:t>
       </w:r>
       <w:r>
         <w:rPr>
@@ -2172,7 +2330,7 @@
           <w:sz w:val="24"/>
           <w:szCs w:val="24"/>
         </w:rPr>
-        <w:t>mother_name</w:t>
+        <w:t>son_name</w:t>
       </w:r>
       <w:proofErr w:type="spellEnd"/>
       <w:r>
@@ -2188,6 +2346,23 @@
         <w:rPr>
           <w:sz w:val="24"/>
           <w:szCs w:val="24"/>
+        </w:rPr>
+        <w:t>{and}</w:t>
+      </w:r>
+      <w:r>
+        <w:rPr>
+          <w:b/>
+          <w:bCs/>
+          <w:sz w:val="24"/>
+          <w:szCs w:val="24"/>
+        </w:rPr>
+        <w:t>{son_name1}</w:t>
+      </w:r>
+      <w:r>
+        <w:rPr>
+          <w:b/>
+          <w:sz w:val="24"/>
+          <w:szCs w:val="24"/>
           <w:lang w:val="es-ES"/>
         </w:rPr>
         <w:t xml:space="preserve">, </w:t>
@@ -2196,45 +2371,87 @@
         <w:rPr>
           <w:sz w:val="24"/>
           <w:szCs w:val="24"/>
-        </w:rPr>
-        <w:t>con tarjeta de identidad número:</w:t>
-      </w:r>
-      <w:r>
-        <w:rPr>
-          <w:sz w:val="24"/>
-          <w:szCs w:val="24"/>
-        </w:rPr>
-        <w:t xml:space="preserve"> {</w:t>
+          <w:lang w:val="es-ES"/>
+        </w:rPr>
+        <w:t>con</w:t>
+      </w:r>
+      <w:r>
+        <w:rPr>
+          <w:sz w:val="24"/>
+          <w:szCs w:val="24"/>
+          <w:lang w:val="es-ES"/>
+        </w:rPr>
+        <w:t xml:space="preserve"> </w:t>
+      </w:r>
+      <w:r>
+        <w:rPr>
+          <w:b/>
+          <w:bCs/>
+          <w:sz w:val="24"/>
+          <w:szCs w:val="24"/>
+          <w:lang w:val="es-ES"/>
+        </w:rPr>
+        <w:t>{</w:t>
       </w:r>
       <w:proofErr w:type="spellStart"/>
       <w:r>
         <w:rPr>
-          <w:sz w:val="24"/>
-          <w:szCs w:val="24"/>
-        </w:rPr>
-        <w:t>father_id</w:t>
+          <w:b/>
+          <w:bCs/>
+          <w:sz w:val="24"/>
+          <w:szCs w:val="24"/>
+          <w:lang w:val="es-ES"/>
+        </w:rPr>
+        <w:t>document_type</w:t>
       </w:r>
       <w:proofErr w:type="spellEnd"/>
       <w:r>
         <w:rPr>
-          <w:sz w:val="24"/>
-          <w:szCs w:val="24"/>
-        </w:rPr>
-        <w:t>} {and} {</w:t>
+          <w:b/>
+          <w:bCs/>
+          <w:sz w:val="24"/>
+          <w:szCs w:val="24"/>
+          <w:lang w:val="es-ES"/>
+        </w:rPr>
+        <w:t>}</w:t>
+      </w:r>
+      <w:r>
+        <w:rPr>
+          <w:sz w:val="24"/>
+          <w:szCs w:val="24"/>
+          <w:lang w:val="es-ES"/>
+        </w:rPr>
+        <w:t xml:space="preserve"> </w:t>
+      </w:r>
+      <w:r>
+        <w:rPr>
+          <w:b/>
+          <w:bCs/>
+          <w:sz w:val="24"/>
+          <w:szCs w:val="24"/>
+          <w:lang w:val="es-ES"/>
+        </w:rPr>
+        <w:t>{</w:t>
       </w:r>
       <w:proofErr w:type="spellStart"/>
       <w:r>
         <w:rPr>
-          <w:sz w:val="24"/>
-          <w:szCs w:val="24"/>
-        </w:rPr>
-        <w:t>mother_id</w:t>
+          <w:b/>
+          <w:bCs/>
+          <w:sz w:val="24"/>
+          <w:szCs w:val="24"/>
+          <w:lang w:val="es-ES"/>
+        </w:rPr>
+        <w:t>document_number</w:t>
       </w:r>
       <w:proofErr w:type="spellEnd"/>
       <w:r>
         <w:rPr>
-          <w:sz w:val="24"/>
-          <w:szCs w:val="24"/>
+          <w:b/>
+          <w:bCs/>
+          <w:sz w:val="24"/>
+          <w:szCs w:val="24"/>
+          <w:lang w:val="es-ES"/>
         </w:rPr>
         <w:t>}</w:t>
       </w:r>
@@ -2244,28 +2461,69 @@
           <w:szCs w:val="24"/>
           <w:lang w:val="es-ES"/>
         </w:rPr>
-        <w:t xml:space="preserve">, </w:t>
-      </w:r>
-      <w:r>
-        <w:rPr>
-          <w:sz w:val="24"/>
-          <w:szCs w:val="24"/>
-        </w:rPr>
-        <w:t xml:space="preserve">a favor de su </w:t>
-      </w:r>
-      <w:r>
-        <w:rPr>
-          <w:sz w:val="24"/>
-          <w:szCs w:val="24"/>
-        </w:rPr>
-        <w:t xml:space="preserve">a {son} </w:t>
-      </w:r>
-      <w:r>
-        <w:rPr>
-          <w:b/>
-          <w:bCs/>
-          <w:sz w:val="24"/>
-          <w:szCs w:val="24"/>
+        <w:t>{and}</w:t>
+      </w:r>
+      <w:r>
+        <w:rPr>
+          <w:b/>
+          <w:bCs/>
+          <w:sz w:val="24"/>
+          <w:szCs w:val="24"/>
+          <w:lang w:val="es-ES"/>
+        </w:rPr>
+        <w:t>{document_type1}{document_number1}</w:t>
+      </w:r>
+      <w:r>
+        <w:rPr>
+          <w:sz w:val="24"/>
+          <w:szCs w:val="24"/>
+          <w:lang w:val="es-ES"/>
+        </w:rPr>
+        <w:t>, para que {</w:t>
+      </w:r>
+      <w:proofErr w:type="spellStart"/>
+      <w:r>
+        <w:rPr>
+          <w:sz w:val="24"/>
+          <w:szCs w:val="24"/>
+          <w:lang w:val="es-ES"/>
+        </w:rPr>
+        <w:t>son_pronoun</w:t>
+      </w:r>
+      <w:proofErr w:type="spellEnd"/>
+      <w:r>
+        <w:rPr>
+          <w:sz w:val="24"/>
+          <w:szCs w:val="24"/>
+          <w:lang w:val="es-ES"/>
+        </w:rPr>
+        <w:t>} salir del país y {</w:t>
+      </w:r>
+      <w:proofErr w:type="spellStart"/>
+      <w:r>
+        <w:rPr>
+          <w:sz w:val="24"/>
+          <w:szCs w:val="24"/>
+          <w:lang w:val="es-ES"/>
+        </w:rPr>
+        <w:t>travel_pronoun</w:t>
+      </w:r>
+      <w:proofErr w:type="spellEnd"/>
+      <w:r>
+        <w:rPr>
+          <w:sz w:val="24"/>
+          <w:szCs w:val="24"/>
+          <w:lang w:val="es-ES"/>
+        </w:rPr>
+        <w:t xml:space="preserve">} a </w:t>
+      </w:r>
+      <w:r>
+        <w:rPr>
+          <w:b/>
+          <w:bCs/>
+          <w:sz w:val="24"/>
+          <w:szCs w:val="24"/>
+          <w:lang w:val="es-ES"/>
         </w:rPr>
         <w:t>{</w:t>
       </w:r>
@@ -2276,8 +2534,9 @@
           <w:bCs/>
           <w:sz w:val="24"/>
           <w:szCs w:val="24"/>
-        </w:rPr>
-        <w:t>son_name</w:t>
+          <w:lang w:val="es-ES"/>
+        </w:rPr>
+        <w:t>destination</w:t>
       </w:r>
       <w:proofErr w:type="spellEnd"/>
       <w:r>
@@ -2286,6 +2545,7 @@
           <w:bCs/>
           <w:sz w:val="24"/>
           <w:szCs w:val="24"/>
+          <w:lang w:val="es-ES"/>
         </w:rPr>
         <w:t>}</w:t>
       </w:r>
@@ -2293,72 +2553,84 @@
         <w:rPr>
           <w:sz w:val="24"/>
           <w:szCs w:val="24"/>
-        </w:rPr>
-        <w:t xml:space="preserve"> {and} </w:t>
-      </w:r>
-      <w:r>
-        <w:rPr>
-          <w:b/>
-          <w:bCs/>
-          <w:sz w:val="24"/>
-          <w:szCs w:val="24"/>
-        </w:rPr>
-        <w:t>{son_name1}</w:t>
-      </w:r>
-      <w:r>
-        <w:rPr>
-          <w:b/>
-          <w:sz w:val="24"/>
-          <w:szCs w:val="24"/>
-          <w:lang w:val="es-ES"/>
-        </w:rPr>
-        <w:t xml:space="preserve">, </w:t>
-      </w:r>
-      <w:r>
-        <w:rPr>
-          <w:sz w:val="24"/>
-          <w:szCs w:val="24"/>
-          <w:lang w:val="es-ES"/>
-        </w:rPr>
-        <w:t>con</w:t>
-      </w:r>
-      <w:r>
-        <w:rPr>
-          <w:sz w:val="24"/>
-          <w:szCs w:val="24"/>
-          <w:lang w:val="es-ES"/>
+          <w:lang w:val="es-ES"/>
+        </w:rPr>
+        <w:t xml:space="preserve">.- </w:t>
+      </w:r>
+      <w:r>
+        <w:rPr>
+          <w:b/>
+          <w:bCs/>
+          <w:sz w:val="24"/>
+          <w:szCs w:val="24"/>
+          <w:lang w:val="es-ES"/>
+        </w:rPr>
+        <w:t>{</w:t>
+      </w:r>
+      <w:proofErr w:type="spellStart"/>
+      <w:r>
+        <w:rPr>
+          <w:b/>
+          <w:bCs/>
+          <w:sz w:val="24"/>
+          <w:szCs w:val="24"/>
+          <w:lang w:val="es-ES"/>
+        </w:rPr>
+        <w:t>authentic</w:t>
+      </w:r>
+      <w:proofErr w:type="spellEnd"/>
+      <w:r>
+        <w:rPr>
+          <w:b/>
+          <w:bCs/>
+          <w:sz w:val="24"/>
+          <w:szCs w:val="24"/>
+          <w:lang w:val="es-ES"/>
+        </w:rPr>
+        <w:t>}</w:t>
+      </w:r>
+      <w:r>
+        <w:rPr>
+          <w:b/>
+          <w:sz w:val="24"/>
+          <w:szCs w:val="24"/>
+        </w:rPr>
+        <w:t>:</w:t>
+      </w:r>
+      <w:r>
+        <w:rPr>
+          <w:sz w:val="24"/>
+          <w:szCs w:val="24"/>
         </w:rPr>
         <w:t xml:space="preserve"> </w:t>
       </w:r>
       <w:r>
         <w:rPr>
-          <w:b/>
-          <w:bCs/>
-          <w:sz w:val="24"/>
-          <w:szCs w:val="24"/>
-          <w:lang w:val="es-ES"/>
+          <w:sz w:val="24"/>
+          <w:szCs w:val="24"/>
         </w:rPr>
         <w:t>{</w:t>
       </w:r>
       <w:proofErr w:type="spellStart"/>
       <w:r>
         <w:rPr>
-          <w:b/>
-          <w:bCs/>
-          <w:sz w:val="24"/>
-          <w:szCs w:val="24"/>
-          <w:lang w:val="es-ES"/>
-        </w:rPr>
-        <w:t>document_type</w:t>
+          <w:sz w:val="24"/>
+          <w:szCs w:val="24"/>
+        </w:rPr>
+        <w:t>authentic</w:t>
+      </w:r>
+      <w:r>
+        <w:rPr>
+          <w:sz w:val="24"/>
+          <w:szCs w:val="24"/>
+        </w:rPr>
+        <w:t>_pronoun</w:t>
       </w:r>
       <w:proofErr w:type="spellEnd"/>
       <w:r>
         <w:rPr>
-          <w:b/>
-          <w:bCs/>
-          <w:sz w:val="24"/>
-          <w:szCs w:val="24"/>
-          <w:lang w:val="es-ES"/>
+          <w:sz w:val="24"/>
+          <w:szCs w:val="24"/>
         </w:rPr>
         <w:t>}</w:t>
       </w:r>
@@ -2366,215 +2638,17 @@
         <w:rPr>
           <w:sz w:val="24"/>
           <w:szCs w:val="24"/>
-          <w:lang w:val="es-ES"/>
-        </w:rPr>
-        <w:t xml:space="preserve"> </w:t>
-      </w:r>
-      <w:r>
-        <w:rPr>
-          <w:b/>
-          <w:bCs/>
-          <w:sz w:val="24"/>
-          <w:szCs w:val="24"/>
-          <w:lang w:val="es-ES"/>
-        </w:rPr>
-        <w:t>{</w:t>
-      </w:r>
-      <w:proofErr w:type="spellStart"/>
-      <w:r>
-        <w:rPr>
-          <w:b/>
-          <w:bCs/>
-          <w:sz w:val="24"/>
-          <w:szCs w:val="24"/>
-          <w:lang w:val="es-ES"/>
-        </w:rPr>
-        <w:t>document_number</w:t>
-      </w:r>
-      <w:proofErr w:type="spellEnd"/>
-      <w:r>
-        <w:rPr>
-          <w:b/>
-          <w:bCs/>
-          <w:sz w:val="24"/>
-          <w:szCs w:val="24"/>
-          <w:lang w:val="es-ES"/>
-        </w:rPr>
-        <w:t>}</w:t>
-      </w:r>
-      <w:r>
-        <w:rPr>
-          <w:sz w:val="24"/>
-          <w:szCs w:val="24"/>
-          <w:lang w:val="es-ES"/>
-        </w:rPr>
-        <w:t xml:space="preserve"> {and} </w:t>
-      </w:r>
-      <w:r>
-        <w:rPr>
-          <w:b/>
-          <w:bCs/>
-          <w:sz w:val="24"/>
-          <w:szCs w:val="24"/>
-          <w:lang w:val="es-ES"/>
-        </w:rPr>
-        <w:t>{document_type1}</w:t>
-      </w:r>
-      <w:r>
-        <w:rPr>
-          <w:sz w:val="24"/>
-          <w:szCs w:val="24"/>
-          <w:lang w:val="es-ES"/>
-        </w:rPr>
-        <w:t xml:space="preserve"> </w:t>
-      </w:r>
-      <w:r>
-        <w:rPr>
-          <w:b/>
-          <w:bCs/>
-          <w:sz w:val="24"/>
-          <w:szCs w:val="24"/>
-          <w:lang w:val="es-ES"/>
-        </w:rPr>
-        <w:t>{document_number1}</w:t>
-      </w:r>
-      <w:r>
-        <w:rPr>
-          <w:sz w:val="24"/>
-          <w:szCs w:val="24"/>
-          <w:lang w:val="es-ES"/>
-        </w:rPr>
-        <w:t>, para que {</w:t>
-      </w:r>
-      <w:proofErr w:type="spellStart"/>
-      <w:r>
-        <w:rPr>
-          <w:sz w:val="24"/>
-          <w:szCs w:val="24"/>
-          <w:lang w:val="es-ES"/>
-        </w:rPr>
-        <w:t>son_pronoun</w:t>
-      </w:r>
-      <w:proofErr w:type="spellEnd"/>
-      <w:r>
-        <w:rPr>
-          <w:sz w:val="24"/>
-          <w:szCs w:val="24"/>
-          <w:lang w:val="es-ES"/>
-        </w:rPr>
-        <w:t>} salir del país y {</w:t>
-      </w:r>
-      <w:proofErr w:type="spellStart"/>
-      <w:r>
-        <w:rPr>
-          <w:sz w:val="24"/>
-          <w:szCs w:val="24"/>
-          <w:lang w:val="es-ES"/>
-        </w:rPr>
-        <w:t>travel_pronoun</w:t>
-      </w:r>
-      <w:proofErr w:type="spellEnd"/>
-      <w:r>
-        <w:rPr>
-          <w:sz w:val="24"/>
-          <w:szCs w:val="24"/>
-          <w:lang w:val="es-ES"/>
-        </w:rPr>
-        <w:t xml:space="preserve">} a </w:t>
-      </w:r>
-      <w:r>
-        <w:rPr>
-          <w:b/>
-          <w:bCs/>
-          <w:sz w:val="24"/>
-          <w:szCs w:val="24"/>
-          <w:lang w:val="es-ES"/>
-        </w:rPr>
-        <w:t>{</w:t>
-      </w:r>
-      <w:proofErr w:type="spellStart"/>
-      <w:r>
-        <w:rPr>
-          <w:b/>
-          <w:bCs/>
-          <w:sz w:val="24"/>
-          <w:szCs w:val="24"/>
-          <w:lang w:val="es-ES"/>
-        </w:rPr>
-        <w:t>destination</w:t>
-      </w:r>
-      <w:proofErr w:type="spellEnd"/>
-      <w:r>
-        <w:rPr>
-          <w:b/>
-          <w:bCs/>
-          <w:sz w:val="24"/>
-          <w:szCs w:val="24"/>
-          <w:lang w:val="es-ES"/>
-        </w:rPr>
-        <w:t>}</w:t>
-      </w:r>
-      <w:r>
-        <w:rPr>
-          <w:sz w:val="24"/>
-          <w:szCs w:val="24"/>
-          <w:lang w:val="es-ES"/>
-        </w:rPr>
-        <w:t xml:space="preserve">.- </w:t>
-      </w:r>
-      <w:r>
-        <w:rPr>
-          <w:b/>
-          <w:sz w:val="24"/>
-          <w:szCs w:val="24"/>
-          <w:lang w:val="es-ES"/>
-        </w:rPr>
-        <w:t>E</w:t>
-      </w:r>
-      <w:r>
-        <w:rPr>
-          <w:b/>
-          <w:sz w:val="24"/>
-          <w:szCs w:val="24"/>
-        </w:rPr>
-        <w:t>S AUTENTICA:</w:t>
-      </w:r>
-      <w:r>
-        <w:rPr>
-          <w:sz w:val="24"/>
-          <w:szCs w:val="24"/>
-        </w:rPr>
-        <w:t xml:space="preserve"> </w:t>
-      </w:r>
-      <w:r>
-        <w:rPr>
-          <w:sz w:val="24"/>
-          <w:szCs w:val="24"/>
-        </w:rPr>
-        <w:t>{</w:t>
-      </w:r>
-      <w:proofErr w:type="spellStart"/>
-      <w:r>
-        <w:rPr>
-          <w:sz w:val="24"/>
-          <w:szCs w:val="24"/>
-        </w:rPr>
-        <w:t>authentic</w:t>
-      </w:r>
-      <w:proofErr w:type="spellEnd"/>
-      <w:r>
-        <w:rPr>
-          <w:sz w:val="24"/>
-          <w:szCs w:val="24"/>
-        </w:rPr>
-        <w:t>}</w:t>
-      </w:r>
-      <w:r>
-        <w:rPr>
-          <w:sz w:val="24"/>
-          <w:szCs w:val="24"/>
-        </w:rPr>
-        <w:t xml:space="preserve"> por la persona que manifiesta llevar esos nombres.- DOY FE.-</w:t>
+        </w:rPr>
+        <w:t>.-</w:t>
+      </w:r>
+      <w:r>
+        <w:rPr>
+          <w:b/>
+          <w:bCs/>
+          <w:sz w:val="24"/>
+          <w:szCs w:val="24"/>
+        </w:rPr>
+        <w:t xml:space="preserve"> DOY FE.-</w:t>
       </w:r>
     </w:p>
     <w:p>
@@ -3220,7 +3294,9 @@
   </w:style>
   <w:style w:type="character" w:default="1" w:styleId="DefaultParagraphFont">
     <w:name w:val="Default Paragraph Font"/>
+    <w:uiPriority w:val="1"/>
     <w:semiHidden/>
+    <w:unhideWhenUsed/>
   </w:style>
   <w:style w:type="table" w:default="1" w:styleId="TableNormal">
     <w:name w:val="Normal Table"/>

</xml_diff>